<commit_message>
protocol specification and plots added
</commit_message>
<xml_diff>
--- a/Protocol Specification.docx
+++ b/Protocol Specification.docx
@@ -4,13 +4,37 @@
   <w:body>
     <w:p>
       <w:pPr>
-        <w:rPr>
-          <w:rFonts w:ascii="Segoe UI" w:hAnsi="Segoe UI" w:cs="Segoe UI"/>
-        </w:rPr>
-      </w:pPr>
-      <w:r>
-        <w:rPr>
-          <w:rFonts w:ascii="Segoe UI" w:hAnsi="Segoe UI" w:cs="Segoe UI"/>
+        <w:jc w:val="center"/>
+        <w:rPr>
+          <w:rFonts w:ascii="Segoe UI" w:hAnsi="Segoe UI" w:cs="Segoe UI"/>
+          <w:color w:val="000000" w:themeColor="text1"/>
+          <w:sz w:val="48"/>
+          <w:szCs w:val="48"/>
+        </w:rPr>
+      </w:pPr>
+      <w:r>
+        <w:rPr>
+          <w:rFonts w:ascii="Segoe UI" w:hAnsi="Segoe UI" w:cs="Segoe UI"/>
+          <w:color w:val="000000" w:themeColor="text1"/>
+          <w:sz w:val="48"/>
+          <w:szCs w:val="48"/>
+        </w:rPr>
+        <w:t>PROTOCOL SPECIFICATION</w:t>
+      </w:r>
+    </w:p>
+    <w:p>
+      <w:pPr>
+        <w:rPr>
+          <w:rFonts w:ascii="Segoe UI" w:hAnsi="Segoe UI" w:cs="Segoe UI"/>
+          <w:color w:val="000000" w:themeColor="text1"/>
+          <w:sz w:val="24"/>
+          <w:szCs w:val="24"/>
+        </w:rPr>
+      </w:pPr>
+      <w:r>
+        <w:rPr>
+          <w:rFonts w:ascii="Segoe UI" w:hAnsi="Segoe UI" w:cs="Segoe UI"/>
+          <w:color w:val="000000" w:themeColor="text1"/>
           <w:sz w:val="24"/>
           <w:szCs w:val="24"/>
         </w:rPr>
@@ -19,6 +43,7 @@
       <w:r>
         <w:rPr>
           <w:rFonts w:ascii="Segoe UI" w:hAnsi="Segoe UI" w:cs="Segoe UI"/>
+          <w:color w:val="000000" w:themeColor="text1"/>
           <w:sz w:val="24"/>
           <w:szCs w:val="24"/>
         </w:rPr>
@@ -27,6 +52,50 @@
       <w:r>
         <w:rPr>
           <w:rFonts w:ascii="Segoe UI" w:hAnsi="Segoe UI" w:cs="Segoe UI"/>
+          <w:color w:val="000000" w:themeColor="text1"/>
+        </w:rPr>
+        <w:t>.</w:t>
+      </w:r>
+      <w:r>
+        <w:rPr>
+          <w:rFonts w:ascii="Segoe UI" w:hAnsi="Segoe UI" w:cs="Segoe UI"/>
+          <w:color w:val="000000" w:themeColor="text1"/>
+        </w:rPr>
+        <w:t xml:space="preserve"> </w:t>
+      </w:r>
+      <w:r>
+        <w:rPr>
+          <w:rFonts w:ascii="Segoe UI" w:hAnsi="Segoe UI" w:cs="Segoe UI"/>
+          <w:color w:val="000000" w:themeColor="text1"/>
+          <w:sz w:val="24"/>
+          <w:szCs w:val="24"/>
+        </w:rPr>
+        <w:t>This</w:t>
+      </w:r>
+      <w:r>
+        <w:rPr>
+          <w:rFonts w:ascii="Segoe UI" w:hAnsi="Segoe UI" w:cs="Segoe UI"/>
+          <w:color w:val="000000" w:themeColor="text1"/>
+          <w:sz w:val="24"/>
+          <w:szCs w:val="24"/>
+        </w:rPr>
+        <w:t xml:space="preserve"> is somewhat similar to stop and wait </w:t>
+      </w:r>
+      <w:r>
+        <w:rPr>
+          <w:rFonts w:ascii="Segoe UI" w:hAnsi="Segoe UI" w:cs="Segoe UI"/>
+          <w:color w:val="000000" w:themeColor="text1"/>
+          <w:sz w:val="24"/>
+          <w:szCs w:val="24"/>
+        </w:rPr>
+        <w:t>protocol</w:t>
+      </w:r>
+      <w:r>
+        <w:rPr>
+          <w:rFonts w:ascii="Segoe UI" w:hAnsi="Segoe UI" w:cs="Segoe UI"/>
+          <w:color w:val="000000" w:themeColor="text1"/>
+          <w:sz w:val="24"/>
+          <w:szCs w:val="24"/>
         </w:rPr>
         <w:t>.</w:t>
       </w:r>
@@ -37,64 +106,79 @@
         <w:spacing w:after="240" w:line="240" w:lineRule="auto"/>
         <w:rPr>
           <w:rFonts w:ascii="Segoe UI" w:eastAsia="Times New Roman" w:hAnsi="Segoe UI" w:cs="Segoe UI"/>
-          <w:color w:val="24292E"/>
-          <w:sz w:val="28"/>
-          <w:szCs w:val="28"/>
-        </w:rPr>
-      </w:pPr>
-      <w:r>
-        <w:rPr>
-          <w:rFonts w:ascii="Segoe UI" w:eastAsia="Times New Roman" w:hAnsi="Segoe UI" w:cs="Segoe UI"/>
-          <w:color w:val="24292E"/>
-          <w:sz w:val="28"/>
-          <w:szCs w:val="28"/>
-        </w:rPr>
-        <w:t xml:space="preserve">Events </w:t>
-      </w:r>
-      <w:proofErr w:type="spellStart"/>
-      <w:r>
-        <w:rPr>
-          <w:rFonts w:ascii="Segoe UI" w:eastAsia="Times New Roman" w:hAnsi="Segoe UI" w:cs="Segoe UI"/>
-          <w:color w:val="24292E"/>
-          <w:sz w:val="28"/>
-          <w:szCs w:val="28"/>
-        </w:rPr>
-        <w:t>occuring</w:t>
-      </w:r>
-      <w:proofErr w:type="spellEnd"/>
-      <w:r>
-        <w:rPr>
-          <w:rFonts w:ascii="Segoe UI" w:eastAsia="Times New Roman" w:hAnsi="Segoe UI" w:cs="Segoe UI"/>
-          <w:color w:val="24292E"/>
-          <w:sz w:val="28"/>
-          <w:szCs w:val="28"/>
+          <w:color w:val="000000" w:themeColor="text1"/>
+          <w:sz w:val="32"/>
+          <w:szCs w:val="32"/>
+          <w:u w:val="single"/>
+        </w:rPr>
+      </w:pPr>
+      <w:r>
+        <w:rPr>
+          <w:rFonts w:ascii="Segoe UI" w:eastAsia="Times New Roman" w:hAnsi="Segoe UI" w:cs="Segoe UI"/>
+          <w:color w:val="000000" w:themeColor="text1"/>
+          <w:sz w:val="32"/>
+          <w:szCs w:val="32"/>
+          <w:u w:val="single"/>
+        </w:rPr>
+        <w:t>Events occur</w:t>
+      </w:r>
+      <w:r>
+        <w:rPr>
+          <w:rFonts w:ascii="Segoe UI" w:eastAsia="Times New Roman" w:hAnsi="Segoe UI" w:cs="Segoe UI"/>
+          <w:color w:val="000000" w:themeColor="text1"/>
+          <w:sz w:val="32"/>
+          <w:szCs w:val="32"/>
+          <w:u w:val="single"/>
+        </w:rPr>
+        <w:t>r</w:t>
+      </w:r>
+      <w:r>
+        <w:rPr>
+          <w:rFonts w:ascii="Segoe UI" w:eastAsia="Times New Roman" w:hAnsi="Segoe UI" w:cs="Segoe UI"/>
+          <w:color w:val="000000" w:themeColor="text1"/>
+          <w:sz w:val="32"/>
+          <w:szCs w:val="32"/>
+          <w:u w:val="single"/>
+        </w:rPr>
+        <w:t>ing</w:t>
+      </w:r>
+      <w:r>
+        <w:rPr>
+          <w:rFonts w:ascii="Segoe UI" w:eastAsia="Times New Roman" w:hAnsi="Segoe UI" w:cs="Segoe UI"/>
+          <w:color w:val="000000" w:themeColor="text1"/>
+          <w:sz w:val="32"/>
+          <w:szCs w:val="32"/>
+          <w:u w:val="single"/>
         </w:rPr>
         <w:t xml:space="preserve"> at the S</w:t>
       </w:r>
       <w:r>
         <w:rPr>
           <w:rFonts w:ascii="Segoe UI" w:eastAsia="Times New Roman" w:hAnsi="Segoe UI" w:cs="Segoe UI"/>
-          <w:color w:val="24292E"/>
-          <w:sz w:val="28"/>
-          <w:szCs w:val="28"/>
+          <w:color w:val="000000" w:themeColor="text1"/>
+          <w:sz w:val="32"/>
+          <w:szCs w:val="32"/>
+          <w:u w:val="single"/>
         </w:rPr>
         <w:t>ENDER</w:t>
       </w:r>
       <w:r>
         <w:rPr>
           <w:rFonts w:ascii="Segoe UI" w:eastAsia="Times New Roman" w:hAnsi="Segoe UI" w:cs="Segoe UI"/>
-          <w:color w:val="24292E"/>
-          <w:sz w:val="28"/>
-          <w:szCs w:val="28"/>
+          <w:color w:val="000000" w:themeColor="text1"/>
+          <w:sz w:val="32"/>
+          <w:szCs w:val="32"/>
+          <w:u w:val="single"/>
         </w:rPr>
         <w:t xml:space="preserve"> side</w:t>
       </w:r>
       <w:r>
         <w:rPr>
           <w:rFonts w:ascii="Segoe UI" w:eastAsia="Times New Roman" w:hAnsi="Segoe UI" w:cs="Segoe UI"/>
-          <w:color w:val="24292E"/>
-          <w:sz w:val="28"/>
-          <w:szCs w:val="28"/>
+          <w:color w:val="000000" w:themeColor="text1"/>
+          <w:sz w:val="32"/>
+          <w:szCs w:val="32"/>
+          <w:u w:val="single"/>
         </w:rPr>
         <w:t>:</w:t>
       </w:r>
@@ -109,15 +193,15 @@
         <w:spacing w:before="100" w:beforeAutospacing="1" w:after="100" w:afterAutospacing="1" w:line="240" w:lineRule="auto"/>
         <w:rPr>
           <w:rFonts w:ascii="Segoe UI" w:eastAsia="Times New Roman" w:hAnsi="Segoe UI" w:cs="Segoe UI"/>
-          <w:color w:val="24292E"/>
-          <w:sz w:val="24"/>
-          <w:szCs w:val="24"/>
-        </w:rPr>
-      </w:pPr>
-      <w:r>
-        <w:rPr>
-          <w:rFonts w:ascii="Segoe UI" w:eastAsia="Times New Roman" w:hAnsi="Segoe UI" w:cs="Segoe UI"/>
-          <w:color w:val="24292E"/>
+          <w:color w:val="000000" w:themeColor="text1"/>
+          <w:sz w:val="24"/>
+          <w:szCs w:val="24"/>
+        </w:rPr>
+      </w:pPr>
+      <w:r>
+        <w:rPr>
+          <w:rFonts w:ascii="Segoe UI" w:eastAsia="Times New Roman" w:hAnsi="Segoe UI" w:cs="Segoe UI"/>
+          <w:color w:val="000000" w:themeColor="text1"/>
           <w:sz w:val="24"/>
           <w:szCs w:val="24"/>
         </w:rPr>
@@ -134,66 +218,44 @@
         <w:spacing w:before="60" w:after="100" w:afterAutospacing="1" w:line="240" w:lineRule="auto"/>
         <w:rPr>
           <w:rFonts w:ascii="Segoe UI" w:eastAsia="Times New Roman" w:hAnsi="Segoe UI" w:cs="Segoe UI"/>
-          <w:color w:val="24292E"/>
-          <w:sz w:val="24"/>
-          <w:szCs w:val="24"/>
-        </w:rPr>
-      </w:pPr>
-      <w:r>
-        <w:rPr>
-          <w:rFonts w:ascii="Segoe UI" w:eastAsia="Times New Roman" w:hAnsi="Segoe UI" w:cs="Segoe UI"/>
-          <w:color w:val="24292E"/>
-          <w:sz w:val="24"/>
-          <w:szCs w:val="24"/>
-        </w:rPr>
-        <w:t xml:space="preserve">Connection is setup with the </w:t>
-      </w:r>
-      <w:proofErr w:type="spellStart"/>
-      <w:r>
-        <w:rPr>
-          <w:rFonts w:ascii="Segoe UI" w:eastAsia="Times New Roman" w:hAnsi="Segoe UI" w:cs="Segoe UI"/>
-          <w:color w:val="24292E"/>
-          <w:sz w:val="24"/>
-          <w:szCs w:val="24"/>
-        </w:rPr>
-        <w:t>reciever</w:t>
-      </w:r>
-      <w:proofErr w:type="spellEnd"/>
-      <w:r>
-        <w:rPr>
-          <w:rFonts w:ascii="Segoe UI" w:eastAsia="Times New Roman" w:hAnsi="Segoe UI" w:cs="Segoe UI"/>
-          <w:color w:val="24292E"/>
-          <w:sz w:val="24"/>
-          <w:szCs w:val="24"/>
-        </w:rPr>
-        <w:t xml:space="preserve">, using the </w:t>
-      </w:r>
-      <w:proofErr w:type="spellStart"/>
-      <w:r>
-        <w:rPr>
-          <w:rFonts w:ascii="Segoe UI" w:eastAsia="Times New Roman" w:hAnsi="Segoe UI" w:cs="Segoe UI"/>
-          <w:color w:val="24292E"/>
-          <w:sz w:val="24"/>
-          <w:szCs w:val="24"/>
-        </w:rPr>
-        <w:t>reciever</w:t>
-      </w:r>
-      <w:proofErr w:type="spellEnd"/>
-      <w:r>
-        <w:rPr>
-          <w:rFonts w:ascii="Segoe UI" w:eastAsia="Times New Roman" w:hAnsi="Segoe UI" w:cs="Segoe UI"/>
-          <w:color w:val="24292E"/>
-          <w:sz w:val="24"/>
-          <w:szCs w:val="24"/>
-        </w:rPr>
-        <w:t xml:space="preserve"> address and port number, by creating a socket, using </w:t>
+          <w:color w:val="000000" w:themeColor="text1"/>
+          <w:sz w:val="24"/>
+          <w:szCs w:val="24"/>
+        </w:rPr>
+      </w:pPr>
+      <w:r>
+        <w:rPr>
+          <w:rFonts w:ascii="Segoe UI" w:eastAsia="Times New Roman" w:hAnsi="Segoe UI" w:cs="Segoe UI"/>
+          <w:color w:val="000000" w:themeColor="text1"/>
+          <w:sz w:val="24"/>
+          <w:szCs w:val="24"/>
+        </w:rPr>
+        <w:t>Co</w:t>
+      </w:r>
+      <w:r>
+        <w:rPr>
+          <w:rFonts w:ascii="Segoe UI" w:eastAsia="Times New Roman" w:hAnsi="Segoe UI" w:cs="Segoe UI"/>
+          <w:color w:val="000000" w:themeColor="text1"/>
+          <w:sz w:val="24"/>
+          <w:szCs w:val="24"/>
+        </w:rPr>
+        <w:t>nnection is setup with the receiver, using the recei</w:t>
+      </w:r>
+      <w:r>
+        <w:rPr>
+          <w:rFonts w:ascii="Segoe UI" w:eastAsia="Times New Roman" w:hAnsi="Segoe UI" w:cs="Segoe UI"/>
+          <w:color w:val="000000" w:themeColor="text1"/>
+          <w:sz w:val="24"/>
+          <w:szCs w:val="24"/>
+        </w:rPr>
+        <w:t xml:space="preserve">ver address and port number, by creating a socket, using </w:t>
       </w:r>
       <w:proofErr w:type="spellStart"/>
       <w:proofErr w:type="gramStart"/>
       <w:r>
         <w:rPr>
           <w:rFonts w:ascii="Segoe UI" w:eastAsia="Times New Roman" w:hAnsi="Segoe UI" w:cs="Segoe UI"/>
-          <w:color w:val="24292E"/>
+          <w:color w:val="000000" w:themeColor="text1"/>
           <w:sz w:val="24"/>
           <w:szCs w:val="24"/>
         </w:rPr>
@@ -203,7 +265,7 @@
       <w:r>
         <w:rPr>
           <w:rFonts w:ascii="Segoe UI" w:eastAsia="Times New Roman" w:hAnsi="Segoe UI" w:cs="Segoe UI"/>
-          <w:color w:val="24292E"/>
+          <w:color w:val="000000" w:themeColor="text1"/>
           <w:sz w:val="24"/>
           <w:szCs w:val="24"/>
         </w:rPr>
@@ -213,7 +275,7 @@
       <w:r>
         <w:rPr>
           <w:rFonts w:ascii="Segoe UI" w:eastAsia="Times New Roman" w:hAnsi="Segoe UI" w:cs="Segoe UI"/>
-          <w:color w:val="24292E"/>
+          <w:color w:val="000000" w:themeColor="text1"/>
           <w:sz w:val="24"/>
           <w:szCs w:val="24"/>
         </w:rPr>
@@ -222,7 +284,7 @@
       <w:r>
         <w:rPr>
           <w:rFonts w:ascii="Segoe UI" w:eastAsia="Times New Roman" w:hAnsi="Segoe UI" w:cs="Segoe UI"/>
-          <w:color w:val="24292E"/>
+          <w:color w:val="000000" w:themeColor="text1"/>
           <w:sz w:val="24"/>
           <w:szCs w:val="24"/>
         </w:rPr>
@@ -239,15 +301,15 @@
         <w:spacing w:before="60" w:after="100" w:afterAutospacing="1" w:line="240" w:lineRule="auto"/>
         <w:rPr>
           <w:rFonts w:ascii="Segoe UI" w:eastAsia="Times New Roman" w:hAnsi="Segoe UI" w:cs="Segoe UI"/>
-          <w:color w:val="24292E"/>
-          <w:sz w:val="24"/>
-          <w:szCs w:val="24"/>
-        </w:rPr>
-      </w:pPr>
-      <w:r>
-        <w:rPr>
-          <w:rFonts w:ascii="Segoe UI" w:eastAsia="Times New Roman" w:hAnsi="Segoe UI" w:cs="Segoe UI"/>
-          <w:color w:val="24292E"/>
+          <w:color w:val="000000" w:themeColor="text1"/>
+          <w:sz w:val="24"/>
+          <w:szCs w:val="24"/>
+        </w:rPr>
+      </w:pPr>
+      <w:r>
+        <w:rPr>
+          <w:rFonts w:ascii="Segoe UI" w:eastAsia="Times New Roman" w:hAnsi="Segoe UI" w:cs="Segoe UI"/>
+          <w:color w:val="000000" w:themeColor="text1"/>
           <w:sz w:val="24"/>
           <w:szCs w:val="24"/>
         </w:rPr>
@@ -256,7 +318,7 @@
       <w:r>
         <w:rPr>
           <w:rFonts w:ascii="Segoe UI" w:eastAsia="Times New Roman" w:hAnsi="Segoe UI" w:cs="Segoe UI"/>
-          <w:color w:val="24292E"/>
+          <w:color w:val="000000" w:themeColor="text1"/>
           <w:sz w:val="24"/>
           <w:szCs w:val="24"/>
         </w:rPr>
@@ -273,55 +335,53 @@
         <w:spacing w:before="60" w:after="100" w:afterAutospacing="1" w:line="240" w:lineRule="auto"/>
         <w:rPr>
           <w:rFonts w:ascii="Segoe UI" w:eastAsia="Times New Roman" w:hAnsi="Segoe UI" w:cs="Segoe UI"/>
-          <w:color w:val="24292E"/>
-          <w:sz w:val="24"/>
-          <w:szCs w:val="24"/>
-        </w:rPr>
-      </w:pPr>
-      <w:r>
-        <w:rPr>
-          <w:rFonts w:ascii="Segoe UI" w:eastAsia="Times New Roman" w:hAnsi="Segoe UI" w:cs="Segoe UI"/>
-          <w:color w:val="24292E"/>
-          <w:sz w:val="24"/>
-          <w:szCs w:val="24"/>
-        </w:rPr>
-        <w:t xml:space="preserve">When a packet is sent, a thread is created which will wait to </w:t>
+          <w:color w:val="000000" w:themeColor="text1"/>
+          <w:sz w:val="24"/>
+          <w:szCs w:val="24"/>
+        </w:rPr>
+      </w:pPr>
+      <w:r>
+        <w:rPr>
+          <w:rFonts w:ascii="Segoe UI" w:eastAsia="Times New Roman" w:hAnsi="Segoe UI" w:cs="Segoe UI"/>
+          <w:color w:val="000000" w:themeColor="text1"/>
+          <w:sz w:val="24"/>
+          <w:szCs w:val="24"/>
+        </w:rPr>
+        <w:t xml:space="preserve">When a packet is sent, a thread is </w:t>
+      </w:r>
+      <w:r>
+        <w:rPr>
+          <w:rFonts w:ascii="Segoe UI" w:eastAsia="Times New Roman" w:hAnsi="Segoe UI" w:cs="Segoe UI"/>
+          <w:color w:val="000000" w:themeColor="text1"/>
+          <w:sz w:val="24"/>
+          <w:szCs w:val="24"/>
+        </w:rPr>
+        <w:t>created which will wait to recei</w:t>
+      </w:r>
+      <w:r>
+        <w:rPr>
+          <w:rFonts w:ascii="Segoe UI" w:eastAsia="Times New Roman" w:hAnsi="Segoe UI" w:cs="Segoe UI"/>
+          <w:color w:val="000000" w:themeColor="text1"/>
+          <w:sz w:val="24"/>
+          <w:szCs w:val="24"/>
+        </w:rPr>
+        <w:t xml:space="preserve">ve the </w:t>
       </w:r>
       <w:proofErr w:type="spellStart"/>
       <w:r>
         <w:rPr>
           <w:rFonts w:ascii="Segoe UI" w:eastAsia="Times New Roman" w:hAnsi="Segoe UI" w:cs="Segoe UI"/>
-          <w:color w:val="24292E"/>
-          <w:sz w:val="24"/>
-          <w:szCs w:val="24"/>
-        </w:rPr>
-        <w:t>recieve</w:t>
+          <w:color w:val="000000" w:themeColor="text1"/>
+          <w:sz w:val="24"/>
+          <w:szCs w:val="24"/>
+        </w:rPr>
+        <w:t>Ack</w:t>
       </w:r>
       <w:proofErr w:type="spellEnd"/>
       <w:r>
         <w:rPr>
           <w:rFonts w:ascii="Segoe UI" w:eastAsia="Times New Roman" w:hAnsi="Segoe UI" w:cs="Segoe UI"/>
-          <w:color w:val="24292E"/>
-          <w:sz w:val="24"/>
-          <w:szCs w:val="24"/>
-        </w:rPr>
-        <w:t xml:space="preserve"> the </w:t>
-      </w:r>
-      <w:proofErr w:type="spellStart"/>
-      <w:r>
-        <w:rPr>
-          <w:rFonts w:ascii="Segoe UI" w:eastAsia="Times New Roman" w:hAnsi="Segoe UI" w:cs="Segoe UI"/>
-          <w:color w:val="24292E"/>
-          <w:sz w:val="24"/>
-          <w:szCs w:val="24"/>
-        </w:rPr>
-        <w:t>Ack</w:t>
-      </w:r>
-      <w:proofErr w:type="spellEnd"/>
-      <w:r>
-        <w:rPr>
-          <w:rFonts w:ascii="Segoe UI" w:eastAsia="Times New Roman" w:hAnsi="Segoe UI" w:cs="Segoe UI"/>
-          <w:color w:val="24292E"/>
+          <w:color w:val="000000" w:themeColor="text1"/>
           <w:sz w:val="24"/>
           <w:szCs w:val="24"/>
         </w:rPr>
@@ -338,34 +398,26 @@
         <w:spacing w:before="60" w:after="100" w:afterAutospacing="1" w:line="240" w:lineRule="auto"/>
         <w:rPr>
           <w:rFonts w:ascii="Segoe UI" w:eastAsia="Times New Roman" w:hAnsi="Segoe UI" w:cs="Segoe UI"/>
-          <w:color w:val="24292E"/>
-          <w:sz w:val="24"/>
-          <w:szCs w:val="24"/>
-        </w:rPr>
-      </w:pPr>
-      <w:r>
-        <w:rPr>
-          <w:rFonts w:ascii="Segoe UI" w:eastAsia="Times New Roman" w:hAnsi="Segoe UI" w:cs="Segoe UI"/>
-          <w:color w:val="24292E"/>
-          <w:sz w:val="24"/>
-          <w:szCs w:val="24"/>
-        </w:rPr>
-        <w:t>If the</w:t>
-      </w:r>
-      <w:r>
-        <w:rPr>
-          <w:rFonts w:ascii="Segoe UI" w:eastAsia="Times New Roman" w:hAnsi="Segoe UI" w:cs="Segoe UI"/>
-          <w:color w:val="24292E"/>
-          <w:sz w:val="24"/>
-          <w:szCs w:val="24"/>
-        </w:rPr>
-        <w:t xml:space="preserve"> packet is lost, its thread retransmits the packet and waits for an </w:t>
+          <w:color w:val="000000" w:themeColor="text1"/>
+          <w:sz w:val="24"/>
+          <w:szCs w:val="24"/>
+        </w:rPr>
+      </w:pPr>
+      <w:r>
+        <w:rPr>
+          <w:rFonts w:ascii="Segoe UI" w:eastAsia="Times New Roman" w:hAnsi="Segoe UI" w:cs="Segoe UI"/>
+          <w:color w:val="000000" w:themeColor="text1"/>
+          <w:sz w:val="24"/>
+          <w:szCs w:val="24"/>
+        </w:rPr>
+        <w:t xml:space="preserve">While this thread is waiting for </w:t>
       </w:r>
       <w:proofErr w:type="spellStart"/>
-      <w:r>
-        <w:rPr>
-          <w:rFonts w:ascii="Segoe UI" w:eastAsia="Times New Roman" w:hAnsi="Segoe UI" w:cs="Segoe UI"/>
-          <w:color w:val="24292E"/>
+      <w:proofErr w:type="gramStart"/>
+      <w:r>
+        <w:rPr>
+          <w:rFonts w:ascii="Segoe UI" w:eastAsia="Times New Roman" w:hAnsi="Segoe UI" w:cs="Segoe UI"/>
+          <w:color w:val="000000" w:themeColor="text1"/>
           <w:sz w:val="24"/>
           <w:szCs w:val="24"/>
         </w:rPr>
@@ -375,40 +427,57 @@
       <w:r>
         <w:rPr>
           <w:rFonts w:ascii="Segoe UI" w:eastAsia="Times New Roman" w:hAnsi="Segoe UI" w:cs="Segoe UI"/>
-          <w:color w:val="24292E"/>
-          <w:sz w:val="24"/>
-          <w:szCs w:val="24"/>
-        </w:rPr>
-        <w:t xml:space="preserve"> again, in which case a duplicate pa</w:t>
-      </w:r>
-      <w:r>
-        <w:rPr>
-          <w:rFonts w:ascii="Segoe UI" w:eastAsia="Times New Roman" w:hAnsi="Segoe UI" w:cs="Segoe UI"/>
-          <w:color w:val="24292E"/>
-          <w:sz w:val="24"/>
-          <w:szCs w:val="24"/>
-        </w:rPr>
-        <w:t xml:space="preserve">cket may be </w:t>
-      </w:r>
-      <w:proofErr w:type="spellStart"/>
-      <w:r>
-        <w:rPr>
-          <w:rFonts w:ascii="Segoe UI" w:eastAsia="Times New Roman" w:hAnsi="Segoe UI" w:cs="Segoe UI"/>
-          <w:color w:val="24292E"/>
-          <w:sz w:val="24"/>
-          <w:szCs w:val="24"/>
-        </w:rPr>
-        <w:t>recived</w:t>
-      </w:r>
-      <w:proofErr w:type="spellEnd"/>
-      <w:r>
-        <w:rPr>
-          <w:rFonts w:ascii="Segoe UI" w:eastAsia="Times New Roman" w:hAnsi="Segoe UI" w:cs="Segoe UI"/>
-          <w:color w:val="24292E"/>
-          <w:sz w:val="24"/>
-          <w:szCs w:val="24"/>
-        </w:rPr>
-        <w:t xml:space="preserve"> by receiver which is handled by the sequence number.</w:t>
+          <w:color w:val="000000" w:themeColor="text1"/>
+          <w:sz w:val="24"/>
+          <w:szCs w:val="24"/>
+        </w:rPr>
+        <w:t xml:space="preserve"> ,</w:t>
+      </w:r>
+      <w:proofErr w:type="gramEnd"/>
+      <w:r>
+        <w:rPr>
+          <w:rFonts w:ascii="Segoe UI" w:eastAsia="Times New Roman" w:hAnsi="Segoe UI" w:cs="Segoe UI"/>
+          <w:color w:val="000000" w:themeColor="text1"/>
+          <w:sz w:val="24"/>
+          <w:szCs w:val="24"/>
+        </w:rPr>
+        <w:t xml:space="preserve"> </w:t>
+      </w:r>
+      <w:r>
+        <w:rPr>
+          <w:rFonts w:ascii="Segoe UI" w:eastAsia="Times New Roman" w:hAnsi="Segoe UI" w:cs="Segoe UI"/>
+          <w:color w:val="000000" w:themeColor="text1"/>
+          <w:sz w:val="24"/>
+          <w:szCs w:val="24"/>
+        </w:rPr>
+        <w:t>other thread is b</w:t>
+      </w:r>
+      <w:r>
+        <w:rPr>
+          <w:rFonts w:ascii="Segoe UI" w:eastAsia="Times New Roman" w:hAnsi="Segoe UI" w:cs="Segoe UI"/>
+          <w:color w:val="000000" w:themeColor="text1"/>
+          <w:sz w:val="24"/>
+          <w:szCs w:val="24"/>
+        </w:rPr>
+        <w:t>usy sending packets on time-out event which is finally</w:t>
+      </w:r>
+      <w:r>
+        <w:rPr>
+          <w:rFonts w:ascii="Segoe UI" w:eastAsia="Times New Roman" w:hAnsi="Segoe UI" w:cs="Segoe UI"/>
+          <w:color w:val="000000" w:themeColor="text1"/>
+          <w:sz w:val="24"/>
+          <w:szCs w:val="24"/>
+        </w:rPr>
+        <w:t xml:space="preserve"> terminated when the former</w:t>
+      </w:r>
+      <w:r>
+        <w:rPr>
+          <w:rFonts w:ascii="Segoe UI" w:eastAsia="Times New Roman" w:hAnsi="Segoe UI" w:cs="Segoe UI"/>
+          <w:color w:val="000000" w:themeColor="text1"/>
+          <w:sz w:val="24"/>
+          <w:szCs w:val="24"/>
+        </w:rPr>
+        <w:t xml:space="preserve"> thread receives an uncorrupt Ack.</w:t>
       </w:r>
     </w:p>
     <w:p>
@@ -421,25 +490,34 @@
         <w:spacing w:before="60" w:after="100" w:afterAutospacing="1" w:line="240" w:lineRule="auto"/>
         <w:rPr>
           <w:rFonts w:ascii="Segoe UI" w:eastAsia="Times New Roman" w:hAnsi="Segoe UI" w:cs="Segoe UI"/>
-          <w:color w:val="24292E"/>
-          <w:sz w:val="24"/>
-          <w:szCs w:val="24"/>
-        </w:rPr>
-      </w:pPr>
-      <w:r>
-        <w:rPr>
-          <w:rFonts w:ascii="Segoe UI" w:eastAsia="Times New Roman" w:hAnsi="Segoe UI" w:cs="Segoe UI"/>
-          <w:color w:val="24292E"/>
-          <w:sz w:val="24"/>
-          <w:szCs w:val="24"/>
-        </w:rPr>
-        <w:t xml:space="preserve">When an </w:t>
+          <w:color w:val="000000" w:themeColor="text1"/>
+          <w:sz w:val="24"/>
+          <w:szCs w:val="24"/>
+        </w:rPr>
+      </w:pPr>
+      <w:r>
+        <w:rPr>
+          <w:rFonts w:ascii="Segoe UI" w:eastAsia="Times New Roman" w:hAnsi="Segoe UI" w:cs="Segoe UI"/>
+          <w:color w:val="000000" w:themeColor="text1"/>
+          <w:sz w:val="24"/>
+          <w:szCs w:val="24"/>
+        </w:rPr>
+        <w:t>If the</w:t>
+      </w:r>
+      <w:r>
+        <w:rPr>
+          <w:rFonts w:ascii="Segoe UI" w:eastAsia="Times New Roman" w:hAnsi="Segoe UI" w:cs="Segoe UI"/>
+          <w:color w:val="000000" w:themeColor="text1"/>
+          <w:sz w:val="24"/>
+          <w:szCs w:val="24"/>
+        </w:rPr>
+        <w:t xml:space="preserve"> packet is lost, its thread retransmits the packet and waits for an </w:t>
       </w:r>
       <w:proofErr w:type="spellStart"/>
       <w:r>
         <w:rPr>
           <w:rFonts w:ascii="Segoe UI" w:eastAsia="Times New Roman" w:hAnsi="Segoe UI" w:cs="Segoe UI"/>
-          <w:color w:val="24292E"/>
+          <w:color w:val="000000" w:themeColor="text1"/>
           <w:sz w:val="24"/>
           <w:szCs w:val="24"/>
         </w:rPr>
@@ -449,40 +527,85 @@
       <w:r>
         <w:rPr>
           <w:rFonts w:ascii="Segoe UI" w:eastAsia="Times New Roman" w:hAnsi="Segoe UI" w:cs="Segoe UI"/>
-          <w:color w:val="24292E"/>
-          <w:sz w:val="24"/>
-          <w:szCs w:val="24"/>
-        </w:rPr>
-        <w:t xml:space="preserve"> is </w:t>
+          <w:color w:val="000000" w:themeColor="text1"/>
+          <w:sz w:val="24"/>
+          <w:szCs w:val="24"/>
+        </w:rPr>
+        <w:t xml:space="preserve"> again, in which case a duplicate pa</w:t>
+      </w:r>
+      <w:r>
+        <w:rPr>
+          <w:rFonts w:ascii="Segoe UI" w:eastAsia="Times New Roman" w:hAnsi="Segoe UI" w:cs="Segoe UI"/>
+          <w:color w:val="000000" w:themeColor="text1"/>
+          <w:sz w:val="24"/>
+          <w:szCs w:val="24"/>
+        </w:rPr>
+        <w:t xml:space="preserve">cket may be </w:t>
       </w:r>
       <w:proofErr w:type="spellStart"/>
       <w:r>
         <w:rPr>
           <w:rFonts w:ascii="Segoe UI" w:eastAsia="Times New Roman" w:hAnsi="Segoe UI" w:cs="Segoe UI"/>
-          <w:color w:val="24292E"/>
-          <w:sz w:val="24"/>
-          <w:szCs w:val="24"/>
-        </w:rPr>
-        <w:t>recieved</w:t>
+          <w:color w:val="000000" w:themeColor="text1"/>
+          <w:sz w:val="24"/>
+          <w:szCs w:val="24"/>
+        </w:rPr>
+        <w:t>recived</w:t>
       </w:r>
       <w:proofErr w:type="spellEnd"/>
       <w:r>
         <w:rPr>
           <w:rFonts w:ascii="Segoe UI" w:eastAsia="Times New Roman" w:hAnsi="Segoe UI" w:cs="Segoe UI"/>
-          <w:color w:val="24292E"/>
-          <w:sz w:val="24"/>
-          <w:szCs w:val="24"/>
-        </w:rPr>
-        <w:t xml:space="preserve">, </w:t>
-      </w:r>
-      <w:r>
-        <w:rPr>
-          <w:rFonts w:ascii="Segoe UI" w:eastAsia="Times New Roman" w:hAnsi="Segoe UI" w:cs="Segoe UI"/>
-          <w:color w:val="24292E"/>
-          <w:sz w:val="24"/>
-          <w:szCs w:val="24"/>
-        </w:rPr>
-        <w:t>the sender stops sending</w:t>
+          <w:color w:val="000000" w:themeColor="text1"/>
+          <w:sz w:val="24"/>
+          <w:szCs w:val="24"/>
+        </w:rPr>
+        <w:t xml:space="preserve"> by receiver which is handled by the sequence number.</w:t>
+      </w:r>
+    </w:p>
+    <w:p>
+      <w:pPr>
+        <w:numPr>
+          <w:ilvl w:val="0"/>
+          <w:numId w:val="1"/>
+        </w:numPr>
+        <w:shd w:val="clear" w:color="auto" w:fill="FFFFFF"/>
+        <w:spacing w:before="60" w:after="100" w:afterAutospacing="1" w:line="240" w:lineRule="auto"/>
+        <w:rPr>
+          <w:rFonts w:ascii="Segoe UI" w:eastAsia="Times New Roman" w:hAnsi="Segoe UI" w:cs="Segoe UI"/>
+          <w:color w:val="000000" w:themeColor="text1"/>
+          <w:sz w:val="24"/>
+          <w:szCs w:val="24"/>
+        </w:rPr>
+      </w:pPr>
+      <w:r>
+        <w:rPr>
+          <w:rFonts w:ascii="Segoe UI" w:eastAsia="Times New Roman" w:hAnsi="Segoe UI" w:cs="Segoe UI"/>
+          <w:color w:val="000000" w:themeColor="text1"/>
+          <w:sz w:val="24"/>
+          <w:szCs w:val="24"/>
+        </w:rPr>
+        <w:t>Steps 3</w:t>
+      </w:r>
+      <w:proofErr w:type="gramStart"/>
+      <w:r>
+        <w:rPr>
+          <w:rFonts w:ascii="Segoe UI" w:eastAsia="Times New Roman" w:hAnsi="Segoe UI" w:cs="Segoe UI"/>
+          <w:color w:val="000000" w:themeColor="text1"/>
+          <w:sz w:val="24"/>
+          <w:szCs w:val="24"/>
+        </w:rPr>
+        <w:t>,4,5</w:t>
+      </w:r>
+      <w:proofErr w:type="gramEnd"/>
+      <w:r>
+        <w:rPr>
+          <w:rFonts w:ascii="Segoe UI" w:eastAsia="Times New Roman" w:hAnsi="Segoe UI" w:cs="Segoe UI"/>
+          <w:color w:val="000000" w:themeColor="text1"/>
+          <w:sz w:val="24"/>
+          <w:szCs w:val="24"/>
+        </w:rPr>
+        <w:t xml:space="preserve"> and 6 are repeated until the file is fully sent.</w:t>
       </w:r>
     </w:p>
     <w:p>
@@ -492,11 +615,13 @@
         <w:ind w:left="540"/>
         <w:rPr>
           <w:rFonts w:ascii="Segoe UI" w:eastAsia="Times New Roman" w:hAnsi="Segoe UI" w:cs="Segoe UI"/>
-          <w:color w:val="24292E"/>
-          <w:sz w:val="24"/>
-          <w:szCs w:val="24"/>
-        </w:rPr>
-      </w:pPr>
+          <w:color w:val="000000" w:themeColor="text1"/>
+          <w:sz w:val="24"/>
+          <w:szCs w:val="24"/>
+        </w:rPr>
+      </w:pPr>
+      <w:bookmarkStart w:id="0" w:name="_GoBack"/>
+      <w:bookmarkEnd w:id="0"/>
     </w:p>
     <w:p>
       <w:pPr>
@@ -504,44 +629,59 @@
         <w:spacing w:after="240" w:line="240" w:lineRule="auto"/>
         <w:rPr>
           <w:rFonts w:ascii="Segoe UI" w:eastAsia="Times New Roman" w:hAnsi="Segoe UI" w:cs="Segoe UI"/>
-          <w:color w:val="24292E"/>
-          <w:sz w:val="28"/>
-          <w:szCs w:val="28"/>
-        </w:rPr>
-      </w:pPr>
-      <w:r>
-        <w:rPr>
-          <w:rFonts w:ascii="Segoe UI" w:eastAsia="Times New Roman" w:hAnsi="Segoe UI" w:cs="Segoe UI"/>
-          <w:color w:val="24292E"/>
-          <w:sz w:val="28"/>
-          <w:szCs w:val="28"/>
+          <w:color w:val="000000" w:themeColor="text1"/>
+          <w:sz w:val="32"/>
+          <w:szCs w:val="32"/>
+          <w:u w:val="single"/>
+        </w:rPr>
+      </w:pPr>
+      <w:r>
+        <w:rPr>
+          <w:rFonts w:ascii="Segoe UI" w:eastAsia="Times New Roman" w:hAnsi="Segoe UI" w:cs="Segoe UI"/>
+          <w:color w:val="000000" w:themeColor="text1"/>
+          <w:sz w:val="32"/>
+          <w:szCs w:val="32"/>
+          <w:u w:val="single"/>
         </w:rPr>
         <w:t xml:space="preserve">Events occurring at the </w:t>
       </w:r>
       <w:r>
         <w:rPr>
           <w:rFonts w:ascii="Segoe UI" w:eastAsia="Times New Roman" w:hAnsi="Segoe UI" w:cs="Segoe UI"/>
-          <w:color w:val="24292E"/>
-          <w:sz w:val="28"/>
-          <w:szCs w:val="28"/>
-        </w:rPr>
-        <w:t>RECIEVER</w:t>
-      </w:r>
-      <w:r>
-        <w:rPr>
-          <w:rFonts w:ascii="Segoe UI" w:eastAsia="Times New Roman" w:hAnsi="Segoe UI" w:cs="Segoe UI"/>
-          <w:color w:val="24292E"/>
-          <w:sz w:val="28"/>
-          <w:szCs w:val="28"/>
+          <w:color w:val="000000" w:themeColor="text1"/>
+          <w:sz w:val="32"/>
+          <w:szCs w:val="32"/>
+          <w:u w:val="single"/>
+        </w:rPr>
+        <w:t>RECEI</w:t>
+      </w:r>
+      <w:r>
+        <w:rPr>
+          <w:rFonts w:ascii="Segoe UI" w:eastAsia="Times New Roman" w:hAnsi="Segoe UI" w:cs="Segoe UI"/>
+          <w:color w:val="000000" w:themeColor="text1"/>
+          <w:sz w:val="32"/>
+          <w:szCs w:val="32"/>
+          <w:u w:val="single"/>
+        </w:rPr>
+        <w:t>VER</w:t>
+      </w:r>
+      <w:r>
+        <w:rPr>
+          <w:rFonts w:ascii="Segoe UI" w:eastAsia="Times New Roman" w:hAnsi="Segoe UI" w:cs="Segoe UI"/>
+          <w:color w:val="000000" w:themeColor="text1"/>
+          <w:sz w:val="32"/>
+          <w:szCs w:val="32"/>
+          <w:u w:val="single"/>
         </w:rPr>
         <w:t xml:space="preserve"> side</w:t>
       </w:r>
       <w:r>
         <w:rPr>
           <w:rFonts w:ascii="Segoe UI" w:eastAsia="Times New Roman" w:hAnsi="Segoe UI" w:cs="Segoe UI"/>
-          <w:color w:val="24292E"/>
-          <w:sz w:val="28"/>
-          <w:szCs w:val="28"/>
+          <w:color w:val="000000" w:themeColor="text1"/>
+          <w:sz w:val="32"/>
+          <w:szCs w:val="32"/>
+          <w:u w:val="single"/>
         </w:rPr>
         <w:t>:</w:t>
       </w:r>
@@ -556,55 +696,44 @@
         <w:spacing w:before="100" w:beforeAutospacing="1" w:after="100" w:afterAutospacing="1" w:line="240" w:lineRule="auto"/>
         <w:rPr>
           <w:rFonts w:ascii="Segoe UI" w:eastAsia="Times New Roman" w:hAnsi="Segoe UI" w:cs="Segoe UI"/>
-          <w:color w:val="24292E"/>
-          <w:sz w:val="24"/>
-          <w:szCs w:val="24"/>
-        </w:rPr>
-      </w:pPr>
-      <w:r>
-        <w:rPr>
-          <w:rFonts w:ascii="Segoe UI" w:eastAsia="Times New Roman" w:hAnsi="Segoe UI" w:cs="Segoe UI"/>
-          <w:color w:val="24292E"/>
-          <w:sz w:val="24"/>
-          <w:szCs w:val="24"/>
-        </w:rPr>
-        <w:t xml:space="preserve">The </w:t>
+          <w:color w:val="000000" w:themeColor="text1"/>
+          <w:sz w:val="24"/>
+          <w:szCs w:val="24"/>
+        </w:rPr>
+      </w:pPr>
+      <w:r>
+        <w:rPr>
+          <w:rFonts w:ascii="Segoe UI" w:eastAsia="Times New Roman" w:hAnsi="Segoe UI" w:cs="Segoe UI"/>
+          <w:color w:val="000000" w:themeColor="text1"/>
+          <w:sz w:val="24"/>
+          <w:szCs w:val="24"/>
+        </w:rPr>
+        <w:t>The recei</w:t>
+      </w:r>
+      <w:r>
+        <w:rPr>
+          <w:rFonts w:ascii="Segoe UI" w:eastAsia="Times New Roman" w:hAnsi="Segoe UI" w:cs="Segoe UI"/>
+          <w:color w:val="000000" w:themeColor="text1"/>
+          <w:sz w:val="24"/>
+          <w:szCs w:val="24"/>
+        </w:rPr>
+        <w:t xml:space="preserve">ver sets up a </w:t>
       </w:r>
       <w:proofErr w:type="spellStart"/>
       <w:r>
         <w:rPr>
           <w:rFonts w:ascii="Segoe UI" w:eastAsia="Times New Roman" w:hAnsi="Segoe UI" w:cs="Segoe UI"/>
-          <w:color w:val="24292E"/>
-          <w:sz w:val="24"/>
-          <w:szCs w:val="24"/>
-        </w:rPr>
-        <w:t>reciever</w:t>
+          <w:color w:val="000000" w:themeColor="text1"/>
+          <w:sz w:val="24"/>
+          <w:szCs w:val="24"/>
+        </w:rPr>
+        <w:t>a</w:t>
       </w:r>
       <w:proofErr w:type="spellEnd"/>
       <w:r>
         <w:rPr>
           <w:rFonts w:ascii="Segoe UI" w:eastAsia="Times New Roman" w:hAnsi="Segoe UI" w:cs="Segoe UI"/>
-          <w:color w:val="24292E"/>
-          <w:sz w:val="24"/>
-          <w:szCs w:val="24"/>
-        </w:rPr>
-        <w:t xml:space="preserve"> sets up a </w:t>
-      </w:r>
-      <w:proofErr w:type="spellStart"/>
-      <w:r>
-        <w:rPr>
-          <w:rFonts w:ascii="Segoe UI" w:eastAsia="Times New Roman" w:hAnsi="Segoe UI" w:cs="Segoe UI"/>
-          <w:color w:val="24292E"/>
-          <w:sz w:val="24"/>
-          <w:szCs w:val="24"/>
-        </w:rPr>
-        <w:t>a</w:t>
-      </w:r>
-      <w:proofErr w:type="spellEnd"/>
-      <w:r>
-        <w:rPr>
-          <w:rFonts w:ascii="Segoe UI" w:eastAsia="Times New Roman" w:hAnsi="Segoe UI" w:cs="Segoe UI"/>
-          <w:color w:val="24292E"/>
+          <w:color w:val="000000" w:themeColor="text1"/>
           <w:sz w:val="24"/>
           <w:szCs w:val="24"/>
         </w:rPr>
@@ -615,7 +744,7 @@
       <w:r>
         <w:rPr>
           <w:rFonts w:ascii="Segoe UI" w:eastAsia="Times New Roman" w:hAnsi="Segoe UI" w:cs="Segoe UI"/>
-          <w:color w:val="24292E"/>
+          <w:color w:val="000000" w:themeColor="text1"/>
           <w:sz w:val="24"/>
           <w:szCs w:val="24"/>
         </w:rPr>
@@ -624,7 +753,7 @@
       <w:r>
         <w:rPr>
           <w:rFonts w:ascii="Segoe UI" w:eastAsia="Times New Roman" w:hAnsi="Segoe UI" w:cs="Segoe UI"/>
-          <w:color w:val="24292E"/>
+          <w:color w:val="000000" w:themeColor="text1"/>
           <w:sz w:val="24"/>
           <w:szCs w:val="24"/>
         </w:rPr>
@@ -634,7 +763,7 @@
       <w:r>
         <w:rPr>
           <w:rFonts w:ascii="Segoe UI" w:eastAsia="Times New Roman" w:hAnsi="Segoe UI" w:cs="Segoe UI"/>
-          <w:color w:val="24292E"/>
+          <w:color w:val="000000" w:themeColor="text1"/>
           <w:sz w:val="24"/>
           <w:szCs w:val="24"/>
         </w:rPr>
@@ -644,7 +773,7 @@
       <w:r>
         <w:rPr>
           <w:rFonts w:ascii="Segoe UI" w:eastAsia="Times New Roman" w:hAnsi="Segoe UI" w:cs="Segoe UI"/>
-          <w:color w:val="24292E"/>
+          <w:color w:val="000000" w:themeColor="text1"/>
           <w:sz w:val="24"/>
           <w:szCs w:val="24"/>
         </w:rPr>
@@ -661,59 +790,28 @@
         <w:spacing w:before="60" w:after="100" w:afterAutospacing="1" w:line="240" w:lineRule="auto"/>
         <w:rPr>
           <w:rFonts w:ascii="Segoe UI" w:eastAsia="Times New Roman" w:hAnsi="Segoe UI" w:cs="Segoe UI"/>
-          <w:color w:val="24292E"/>
-          <w:sz w:val="24"/>
-          <w:szCs w:val="24"/>
-        </w:rPr>
-      </w:pPr>
-      <w:r>
-        <w:rPr>
-          <w:rFonts w:ascii="Segoe UI" w:eastAsia="Times New Roman" w:hAnsi="Segoe UI" w:cs="Segoe UI"/>
-          <w:color w:val="24292E"/>
-          <w:sz w:val="24"/>
-          <w:szCs w:val="24"/>
-        </w:rPr>
-        <w:t xml:space="preserve">The </w:t>
-      </w:r>
-      <w:proofErr w:type="spellStart"/>
-      <w:r>
-        <w:rPr>
-          <w:rFonts w:ascii="Segoe UI" w:eastAsia="Times New Roman" w:hAnsi="Segoe UI" w:cs="Segoe UI"/>
-          <w:color w:val="24292E"/>
-          <w:sz w:val="24"/>
-          <w:szCs w:val="24"/>
-        </w:rPr>
-        <w:t>reciver</w:t>
-      </w:r>
-      <w:proofErr w:type="spellEnd"/>
-      <w:r>
-        <w:rPr>
-          <w:rFonts w:ascii="Segoe UI" w:eastAsia="Times New Roman" w:hAnsi="Segoe UI" w:cs="Segoe UI"/>
-          <w:color w:val="24292E"/>
-          <w:sz w:val="24"/>
-          <w:szCs w:val="24"/>
-        </w:rPr>
-        <w:t xml:space="preserve"> then waits to </w:t>
-      </w:r>
-      <w:proofErr w:type="spellStart"/>
-      <w:r>
-        <w:rPr>
-          <w:rFonts w:ascii="Segoe UI" w:eastAsia="Times New Roman" w:hAnsi="Segoe UI" w:cs="Segoe UI"/>
-          <w:color w:val="24292E"/>
-          <w:sz w:val="24"/>
-          <w:szCs w:val="24"/>
-        </w:rPr>
-        <w:t>recieve</w:t>
-      </w:r>
-      <w:proofErr w:type="spellEnd"/>
-      <w:r>
-        <w:rPr>
-          <w:rFonts w:ascii="Segoe UI" w:eastAsia="Times New Roman" w:hAnsi="Segoe UI" w:cs="Segoe UI"/>
-          <w:color w:val="24292E"/>
-          <w:sz w:val="24"/>
-          <w:szCs w:val="24"/>
-        </w:rPr>
-        <w:t xml:space="preserve"> packets from the sender.</w:t>
+          <w:color w:val="000000" w:themeColor="text1"/>
+          <w:sz w:val="24"/>
+          <w:szCs w:val="24"/>
+        </w:rPr>
+      </w:pPr>
+      <w:r>
+        <w:rPr>
+          <w:rFonts w:ascii="Segoe UI" w:eastAsia="Times New Roman" w:hAnsi="Segoe UI" w:cs="Segoe UI"/>
+          <w:color w:val="000000" w:themeColor="text1"/>
+          <w:sz w:val="24"/>
+          <w:szCs w:val="24"/>
+        </w:rPr>
+        <w:t>The receiver then waits to recei</w:t>
+      </w:r>
+      <w:r>
+        <w:rPr>
+          <w:rFonts w:ascii="Segoe UI" w:eastAsia="Times New Roman" w:hAnsi="Segoe UI" w:cs="Segoe UI"/>
+          <w:color w:val="000000" w:themeColor="text1"/>
+          <w:sz w:val="24"/>
+          <w:szCs w:val="24"/>
+        </w:rPr>
+        <w:t>ve packets from the sender.</w:t>
       </w:r>
     </w:p>
     <w:p>
@@ -726,15 +824,15 @@
         <w:spacing w:before="60" w:after="100" w:afterAutospacing="1" w:line="240" w:lineRule="auto"/>
         <w:rPr>
           <w:rFonts w:ascii="Segoe UI" w:eastAsia="Times New Roman" w:hAnsi="Segoe UI" w:cs="Segoe UI"/>
-          <w:color w:val="24292E"/>
-          <w:sz w:val="24"/>
-          <w:szCs w:val="24"/>
-        </w:rPr>
-      </w:pPr>
-      <w:r>
-        <w:rPr>
-          <w:rFonts w:ascii="Segoe UI" w:eastAsia="Times New Roman" w:hAnsi="Segoe UI" w:cs="Segoe UI"/>
-          <w:color w:val="24292E"/>
+          <w:color w:val="000000" w:themeColor="text1"/>
+          <w:sz w:val="24"/>
+          <w:szCs w:val="24"/>
+        </w:rPr>
+      </w:pPr>
+      <w:r>
+        <w:rPr>
+          <w:rFonts w:ascii="Segoe UI" w:eastAsia="Times New Roman" w:hAnsi="Segoe UI" w:cs="Segoe UI"/>
+          <w:color w:val="000000" w:themeColor="text1"/>
           <w:sz w:val="24"/>
           <w:szCs w:val="24"/>
         </w:rPr>
@@ -744,7 +842,7 @@
       <w:r>
         <w:rPr>
           <w:rFonts w:ascii="Segoe UI" w:eastAsia="Times New Roman" w:hAnsi="Segoe UI" w:cs="Segoe UI"/>
-          <w:color w:val="24292E"/>
+          <w:color w:val="000000" w:themeColor="text1"/>
           <w:sz w:val="24"/>
           <w:szCs w:val="24"/>
         </w:rPr>
@@ -754,7 +852,7 @@
       <w:r>
         <w:rPr>
           <w:rFonts w:ascii="Segoe UI" w:eastAsia="Times New Roman" w:hAnsi="Segoe UI" w:cs="Segoe UI"/>
-          <w:color w:val="24292E"/>
+          <w:color w:val="000000" w:themeColor="text1"/>
           <w:sz w:val="24"/>
           <w:szCs w:val="24"/>
         </w:rPr>
@@ -763,7 +861,7 @@
       <w:r>
         <w:rPr>
           <w:rFonts w:ascii="Segoe UI" w:eastAsia="Times New Roman" w:hAnsi="Segoe UI" w:cs="Segoe UI"/>
-          <w:color w:val="24292E"/>
+          <w:color w:val="000000" w:themeColor="text1"/>
           <w:sz w:val="24"/>
           <w:szCs w:val="24"/>
         </w:rPr>
@@ -773,7 +871,7 @@
       <w:r>
         <w:rPr>
           <w:rFonts w:ascii="Segoe UI" w:eastAsia="Times New Roman" w:hAnsi="Segoe UI" w:cs="Segoe UI"/>
-          <w:color w:val="24292E"/>
+          <w:color w:val="000000" w:themeColor="text1"/>
           <w:sz w:val="24"/>
           <w:szCs w:val="24"/>
         </w:rPr>
@@ -783,7 +881,7 @@
       <w:r>
         <w:rPr>
           <w:rFonts w:ascii="Segoe UI" w:eastAsia="Times New Roman" w:hAnsi="Segoe UI" w:cs="Segoe UI"/>
-          <w:color w:val="24292E"/>
+          <w:color w:val="000000" w:themeColor="text1"/>
           <w:sz w:val="24"/>
           <w:szCs w:val="24"/>
         </w:rPr>
@@ -792,7 +890,7 @@
       <w:r>
         <w:rPr>
           <w:rFonts w:ascii="Segoe UI" w:eastAsia="Times New Roman" w:hAnsi="Segoe UI" w:cs="Segoe UI"/>
-          <w:color w:val="24292E"/>
+          <w:color w:val="000000" w:themeColor="text1"/>
           <w:sz w:val="24"/>
           <w:szCs w:val="24"/>
         </w:rPr>
@@ -801,7 +899,7 @@
       <w:r>
         <w:rPr>
           <w:rFonts w:ascii="Segoe UI" w:eastAsia="Times New Roman" w:hAnsi="Segoe UI" w:cs="Segoe UI"/>
-          <w:color w:val="24292E"/>
+          <w:color w:val="000000" w:themeColor="text1"/>
           <w:sz w:val="24"/>
           <w:szCs w:val="24"/>
         </w:rPr>
@@ -818,65 +916,465 @@
         <w:spacing w:before="60" w:after="100" w:afterAutospacing="1" w:line="240" w:lineRule="auto"/>
         <w:rPr>
           <w:rFonts w:ascii="Segoe UI" w:eastAsia="Times New Roman" w:hAnsi="Segoe UI" w:cs="Segoe UI"/>
-          <w:color w:val="24292E"/>
-          <w:sz w:val="24"/>
-          <w:szCs w:val="24"/>
-        </w:rPr>
-      </w:pPr>
-      <w:r>
-        <w:rPr>
-          <w:rFonts w:ascii="Segoe UI" w:eastAsia="Times New Roman" w:hAnsi="Segoe UI" w:cs="Segoe UI"/>
-          <w:color w:val="24292E"/>
+          <w:color w:val="000000" w:themeColor="text1"/>
+          <w:sz w:val="24"/>
+          <w:szCs w:val="24"/>
+        </w:rPr>
+      </w:pPr>
+      <w:r>
+        <w:rPr>
+          <w:rFonts w:ascii="Segoe UI" w:eastAsia="Times New Roman" w:hAnsi="Segoe UI" w:cs="Segoe UI"/>
+          <w:color w:val="000000" w:themeColor="text1"/>
           <w:sz w:val="24"/>
           <w:szCs w:val="24"/>
         </w:rPr>
         <w:t xml:space="preserve">If a packet with sequence number that was earlier </w:t>
       </w:r>
+      <w:r>
+        <w:rPr>
+          <w:rFonts w:ascii="Segoe UI" w:eastAsia="Times New Roman" w:hAnsi="Segoe UI" w:cs="Segoe UI"/>
+          <w:color w:val="000000" w:themeColor="text1"/>
+          <w:sz w:val="24"/>
+          <w:szCs w:val="24"/>
+        </w:rPr>
+        <w:t>received is recei</w:t>
+      </w:r>
+      <w:r>
+        <w:rPr>
+          <w:rFonts w:ascii="Segoe UI" w:eastAsia="Times New Roman" w:hAnsi="Segoe UI" w:cs="Segoe UI"/>
+          <w:color w:val="000000" w:themeColor="text1"/>
+          <w:sz w:val="24"/>
+          <w:szCs w:val="24"/>
+        </w:rPr>
+        <w:t xml:space="preserve">ved again, it is acknowledged as a duplicate packet, and an </w:t>
+      </w:r>
       <w:proofErr w:type="spellStart"/>
       <w:r>
         <w:rPr>
           <w:rFonts w:ascii="Segoe UI" w:eastAsia="Times New Roman" w:hAnsi="Segoe UI" w:cs="Segoe UI"/>
-          <w:color w:val="24292E"/>
-          <w:sz w:val="24"/>
-          <w:szCs w:val="24"/>
-        </w:rPr>
-        <w:t>recieved</w:t>
+          <w:color w:val="000000" w:themeColor="text1"/>
+          <w:sz w:val="24"/>
+          <w:szCs w:val="24"/>
+        </w:rPr>
+        <w:t>Ack</w:t>
       </w:r>
       <w:proofErr w:type="spellEnd"/>
       <w:r>
         <w:rPr>
           <w:rFonts w:ascii="Segoe UI" w:eastAsia="Times New Roman" w:hAnsi="Segoe UI" w:cs="Segoe UI"/>
-          <w:color w:val="24292E"/>
-          <w:sz w:val="24"/>
-          <w:szCs w:val="24"/>
-        </w:rPr>
-        <w:t xml:space="preserve"> is </w:t>
+          <w:color w:val="000000" w:themeColor="text1"/>
+          <w:sz w:val="24"/>
+          <w:szCs w:val="24"/>
+        </w:rPr>
+        <w:t xml:space="preserve"> is sent as the sender could have lost the previous Ack. </w:t>
+      </w:r>
+    </w:p>
+    <w:p>
+      <w:pPr>
+        <w:numPr>
+          <w:ilvl w:val="0"/>
+          <w:numId w:val="2"/>
+        </w:numPr>
+        <w:shd w:val="clear" w:color="auto" w:fill="FFFFFF"/>
+        <w:spacing w:before="60" w:after="100" w:afterAutospacing="1" w:line="240" w:lineRule="auto"/>
+        <w:rPr>
+          <w:rFonts w:ascii="Segoe UI" w:eastAsia="Times New Roman" w:hAnsi="Segoe UI" w:cs="Segoe UI"/>
+          <w:color w:val="000000" w:themeColor="text1"/>
+          <w:sz w:val="24"/>
+          <w:szCs w:val="24"/>
+        </w:rPr>
+      </w:pPr>
+      <w:r>
+        <w:rPr>
+          <w:rFonts w:ascii="Segoe UI" w:eastAsia="Times New Roman" w:hAnsi="Segoe UI" w:cs="Segoe UI"/>
+          <w:color w:val="000000" w:themeColor="text1"/>
+          <w:sz w:val="24"/>
+          <w:szCs w:val="24"/>
+        </w:rPr>
+        <w:t>The received bytes are decoded and added to the hitherto received file.</w:t>
+      </w:r>
+    </w:p>
+    <w:p>
+      <w:pPr>
+        <w:shd w:val="clear" w:color="auto" w:fill="FFFFFF"/>
+        <w:spacing w:before="60" w:after="100" w:afterAutospacing="1" w:line="240" w:lineRule="auto"/>
+        <w:rPr>
+          <w:rFonts w:ascii="Segoe UI" w:eastAsia="Times New Roman" w:hAnsi="Segoe UI" w:cs="Segoe UI"/>
+          <w:color w:val="000000" w:themeColor="text1"/>
+          <w:sz w:val="24"/>
+          <w:szCs w:val="24"/>
+        </w:rPr>
+      </w:pPr>
+    </w:p>
+    <w:p>
+      <w:pPr>
+        <w:shd w:val="clear" w:color="auto" w:fill="FFFFFF"/>
+        <w:spacing w:before="60" w:after="100" w:afterAutospacing="1" w:line="240" w:lineRule="auto"/>
+        <w:rPr>
+          <w:rFonts w:ascii="Segoe UI" w:eastAsia="Times New Roman" w:hAnsi="Segoe UI" w:cs="Segoe UI"/>
+          <w:color w:val="000000" w:themeColor="text1"/>
+          <w:sz w:val="24"/>
+          <w:szCs w:val="24"/>
+        </w:rPr>
+      </w:pPr>
+    </w:p>
+    <w:p>
+      <w:pPr>
+        <w:shd w:val="clear" w:color="auto" w:fill="FFFFFF"/>
+        <w:spacing w:before="60" w:after="100" w:afterAutospacing="1" w:line="240" w:lineRule="auto"/>
+        <w:rPr>
+          <w:rFonts w:ascii="Segoe UI" w:eastAsia="Times New Roman" w:hAnsi="Segoe UI" w:cs="Segoe UI"/>
+          <w:color w:val="000000" w:themeColor="text1"/>
+          <w:sz w:val="24"/>
+          <w:szCs w:val="24"/>
+        </w:rPr>
+      </w:pPr>
+    </w:p>
+    <w:p>
+      <w:pPr>
+        <w:shd w:val="clear" w:color="auto" w:fill="FFFFFF"/>
+        <w:spacing w:before="60" w:after="100" w:afterAutospacing="1" w:line="240" w:lineRule="auto"/>
+        <w:rPr>
+          <w:rFonts w:ascii="Segoe UI" w:eastAsia="Times New Roman" w:hAnsi="Segoe UI" w:cs="Segoe UI"/>
+          <w:color w:val="000000" w:themeColor="text1"/>
+          <w:sz w:val="32"/>
+          <w:szCs w:val="32"/>
+          <w:u w:val="single"/>
+        </w:rPr>
+      </w:pPr>
+      <w:r>
+        <w:rPr>
+          <w:rFonts w:ascii="Segoe UI" w:eastAsia="Times New Roman" w:hAnsi="Segoe UI" w:cs="Segoe UI"/>
+          <w:color w:val="000000" w:themeColor="text1"/>
+          <w:sz w:val="32"/>
+          <w:szCs w:val="32"/>
+          <w:u w:val="single"/>
+        </w:rPr>
+        <w:t>Packet Structure:</w:t>
+      </w:r>
+    </w:p>
+    <w:p>
+      <w:pPr>
+        <w:pStyle w:val="ListParagraph"/>
+        <w:numPr>
+          <w:ilvl w:val="0"/>
+          <w:numId w:val="8"/>
+        </w:numPr>
+        <w:shd w:val="clear" w:color="auto" w:fill="FFFFFF"/>
+        <w:spacing w:before="60" w:after="100" w:afterAutospacing="1" w:line="240" w:lineRule="auto"/>
+        <w:rPr>
+          <w:rFonts w:ascii="Segoe UI" w:eastAsia="Times New Roman" w:hAnsi="Segoe UI" w:cs="Segoe UI"/>
+          <w:color w:val="000000" w:themeColor="text1"/>
+          <w:sz w:val="24"/>
+          <w:szCs w:val="24"/>
+        </w:rPr>
+      </w:pPr>
+      <w:r>
+        <w:rPr>
+          <w:rFonts w:ascii="Segoe UI" w:eastAsia="Times New Roman" w:hAnsi="Segoe UI" w:cs="Segoe UI"/>
+          <w:color w:val="000000" w:themeColor="text1"/>
+          <w:sz w:val="24"/>
+          <w:szCs w:val="24"/>
+        </w:rPr>
+        <w:t>The packets are implemented as a typical objects in python</w:t>
+      </w:r>
+    </w:p>
+    <w:p>
+      <w:pPr>
+        <w:pStyle w:val="ListParagraph"/>
+        <w:numPr>
+          <w:ilvl w:val="0"/>
+          <w:numId w:val="8"/>
+        </w:numPr>
+        <w:shd w:val="clear" w:color="auto" w:fill="FFFFFF"/>
+        <w:spacing w:before="60" w:after="100" w:afterAutospacing="1" w:line="240" w:lineRule="auto"/>
+        <w:rPr>
+          <w:rFonts w:ascii="Segoe UI" w:eastAsia="Times New Roman" w:hAnsi="Segoe UI" w:cs="Segoe UI"/>
+          <w:color w:val="000000" w:themeColor="text1"/>
+          <w:sz w:val="24"/>
+          <w:szCs w:val="24"/>
+        </w:rPr>
+      </w:pPr>
+      <w:r>
+        <w:rPr>
+          <w:rFonts w:ascii="Segoe UI" w:eastAsia="Times New Roman" w:hAnsi="Segoe UI" w:cs="Segoe UI"/>
+          <w:color w:val="000000" w:themeColor="text1"/>
+          <w:sz w:val="24"/>
+          <w:szCs w:val="24"/>
+        </w:rPr>
+        <w:t xml:space="preserve">Each of the fields </w:t>
+      </w:r>
+      <w:proofErr w:type="gramStart"/>
+      <w:r>
+        <w:rPr>
+          <w:rFonts w:ascii="Segoe UI" w:eastAsia="Times New Roman" w:hAnsi="Segoe UI" w:cs="Segoe UI"/>
+          <w:color w:val="000000" w:themeColor="text1"/>
+          <w:sz w:val="24"/>
+          <w:szCs w:val="24"/>
+        </w:rPr>
+        <w:t>are</w:t>
+      </w:r>
+      <w:proofErr w:type="gramEnd"/>
+      <w:r>
+        <w:rPr>
+          <w:rFonts w:ascii="Segoe UI" w:eastAsia="Times New Roman" w:hAnsi="Segoe UI" w:cs="Segoe UI"/>
+          <w:color w:val="000000" w:themeColor="text1"/>
+          <w:sz w:val="24"/>
+          <w:szCs w:val="24"/>
+        </w:rPr>
+        <w:t xml:space="preserve"> to be filled upon packet construction by passing the arguments to the constructor.</w:t>
+      </w:r>
+    </w:p>
+    <w:p>
+      <w:pPr>
+        <w:pStyle w:val="ListParagraph"/>
+        <w:numPr>
+          <w:ilvl w:val="0"/>
+          <w:numId w:val="8"/>
+        </w:numPr>
+        <w:shd w:val="clear" w:color="auto" w:fill="FFFFFF"/>
+        <w:spacing w:before="60" w:after="100" w:afterAutospacing="1" w:line="240" w:lineRule="auto"/>
+        <w:rPr>
+          <w:rFonts w:ascii="Segoe UI" w:eastAsia="Times New Roman" w:hAnsi="Segoe UI" w:cs="Segoe UI"/>
+          <w:color w:val="000000" w:themeColor="text1"/>
+          <w:sz w:val="24"/>
+          <w:szCs w:val="24"/>
+        </w:rPr>
+      </w:pPr>
+      <w:r>
+        <w:rPr>
+          <w:rFonts w:ascii="Segoe UI" w:eastAsia="Times New Roman" w:hAnsi="Segoe UI" w:cs="Segoe UI"/>
+          <w:color w:val="000000" w:themeColor="text1"/>
+          <w:sz w:val="24"/>
+          <w:szCs w:val="24"/>
+        </w:rPr>
+        <w:t xml:space="preserve">There are two types of packets: Payload packets and </w:t>
       </w:r>
       <w:proofErr w:type="spellStart"/>
       <w:r>
         <w:rPr>
           <w:rFonts w:ascii="Segoe UI" w:eastAsia="Times New Roman" w:hAnsi="Segoe UI" w:cs="Segoe UI"/>
-          <w:color w:val="24292E"/>
-          <w:sz w:val="24"/>
-          <w:szCs w:val="24"/>
-        </w:rPr>
-        <w:t>recieved</w:t>
+          <w:color w:val="000000" w:themeColor="text1"/>
+          <w:sz w:val="24"/>
+          <w:szCs w:val="24"/>
+        </w:rPr>
+        <w:t>Ack</w:t>
       </w:r>
       <w:proofErr w:type="spellEnd"/>
       <w:r>
         <w:rPr>
           <w:rFonts w:ascii="Segoe UI" w:eastAsia="Times New Roman" w:hAnsi="Segoe UI" w:cs="Segoe UI"/>
-          <w:color w:val="24292E"/>
-          <w:sz w:val="24"/>
-          <w:szCs w:val="24"/>
-        </w:rPr>
-        <w:t xml:space="preserve"> again, it is acknowledged as a duplicate packet, and an </w:t>
-      </w:r>
+          <w:color w:val="000000" w:themeColor="text1"/>
+          <w:sz w:val="24"/>
+          <w:szCs w:val="24"/>
+        </w:rPr>
+        <w:t xml:space="preserve"> Packets</w:t>
+      </w:r>
+    </w:p>
+    <w:p>
+      <w:pPr>
+        <w:pStyle w:val="ListParagraph"/>
+        <w:numPr>
+          <w:ilvl w:val="0"/>
+          <w:numId w:val="8"/>
+        </w:numPr>
+        <w:shd w:val="clear" w:color="auto" w:fill="FFFFFF"/>
+        <w:spacing w:before="60" w:after="100" w:afterAutospacing="1" w:line="240" w:lineRule="auto"/>
+        <w:rPr>
+          <w:rFonts w:ascii="Segoe UI" w:eastAsia="Times New Roman" w:hAnsi="Segoe UI" w:cs="Segoe UI"/>
+          <w:color w:val="000000" w:themeColor="text1"/>
+          <w:sz w:val="24"/>
+          <w:szCs w:val="24"/>
+        </w:rPr>
+      </w:pPr>
+      <w:r>
+        <w:rPr>
+          <w:rFonts w:ascii="Segoe UI" w:eastAsia="Times New Roman" w:hAnsi="Segoe UI" w:cs="Segoe UI"/>
+          <w:color w:val="000000" w:themeColor="text1"/>
+          <w:sz w:val="24"/>
+          <w:szCs w:val="24"/>
+        </w:rPr>
+        <w:t>The Payload packets consists of the following fields :</w:t>
+      </w:r>
+    </w:p>
+    <w:p>
+      <w:pPr>
+        <w:pStyle w:val="ListParagraph"/>
+        <w:numPr>
+          <w:ilvl w:val="2"/>
+          <w:numId w:val="8"/>
+        </w:numPr>
+        <w:shd w:val="clear" w:color="auto" w:fill="FFFFFF"/>
+        <w:spacing w:before="60" w:after="100" w:afterAutospacing="1" w:line="240" w:lineRule="auto"/>
+        <w:rPr>
+          <w:rFonts w:ascii="Segoe UI" w:eastAsia="Times New Roman" w:hAnsi="Segoe UI" w:cs="Segoe UI"/>
+          <w:color w:val="000000" w:themeColor="text1"/>
+          <w:sz w:val="24"/>
+          <w:szCs w:val="24"/>
+        </w:rPr>
+      </w:pPr>
+      <w:r>
+        <w:rPr>
+          <w:rFonts w:ascii="Segoe UI" w:eastAsia="Times New Roman" w:hAnsi="Segoe UI" w:cs="Segoe UI"/>
+          <w:color w:val="000000" w:themeColor="text1"/>
+          <w:sz w:val="24"/>
+          <w:szCs w:val="24"/>
+        </w:rPr>
+        <w:t>Payload</w:t>
+      </w:r>
+    </w:p>
+    <w:p>
+      <w:pPr>
+        <w:pStyle w:val="ListParagraph"/>
+        <w:numPr>
+          <w:ilvl w:val="2"/>
+          <w:numId w:val="8"/>
+        </w:numPr>
+        <w:shd w:val="clear" w:color="auto" w:fill="FFFFFF"/>
+        <w:spacing w:before="60" w:after="100" w:afterAutospacing="1" w:line="240" w:lineRule="auto"/>
+        <w:rPr>
+          <w:rFonts w:ascii="Segoe UI" w:eastAsia="Times New Roman" w:hAnsi="Segoe UI" w:cs="Segoe UI"/>
+          <w:color w:val="000000" w:themeColor="text1"/>
+          <w:sz w:val="24"/>
+          <w:szCs w:val="24"/>
+        </w:rPr>
+      </w:pPr>
+      <w:r>
+        <w:rPr>
+          <w:rFonts w:ascii="Segoe UI" w:eastAsia="Times New Roman" w:hAnsi="Segoe UI" w:cs="Segoe UI"/>
+          <w:color w:val="000000" w:themeColor="text1"/>
+          <w:sz w:val="24"/>
+          <w:szCs w:val="24"/>
+        </w:rPr>
+        <w:t>Sequence number</w:t>
+      </w:r>
+    </w:p>
+    <w:p>
+      <w:pPr>
+        <w:pStyle w:val="ListParagraph"/>
+        <w:numPr>
+          <w:ilvl w:val="2"/>
+          <w:numId w:val="8"/>
+        </w:numPr>
+        <w:shd w:val="clear" w:color="auto" w:fill="FFFFFF"/>
+        <w:spacing w:before="60" w:after="100" w:afterAutospacing="1" w:line="240" w:lineRule="auto"/>
+        <w:rPr>
+          <w:rFonts w:ascii="Segoe UI" w:eastAsia="Times New Roman" w:hAnsi="Segoe UI" w:cs="Segoe UI"/>
+          <w:color w:val="000000" w:themeColor="text1"/>
+          <w:sz w:val="24"/>
+          <w:szCs w:val="24"/>
+        </w:rPr>
+      </w:pPr>
+      <w:r>
+        <w:rPr>
+          <w:rFonts w:ascii="Segoe UI" w:eastAsia="Times New Roman" w:hAnsi="Segoe UI" w:cs="Segoe UI"/>
+          <w:color w:val="000000" w:themeColor="text1"/>
+          <w:sz w:val="24"/>
+          <w:szCs w:val="24"/>
+        </w:rPr>
+        <w:t>Checksum</w:t>
+      </w:r>
+    </w:p>
+    <w:p>
+      <w:pPr>
+        <w:pStyle w:val="ListParagraph"/>
+        <w:numPr>
+          <w:ilvl w:val="2"/>
+          <w:numId w:val="8"/>
+        </w:numPr>
+        <w:shd w:val="clear" w:color="auto" w:fill="FFFFFF"/>
+        <w:spacing w:before="60" w:after="100" w:afterAutospacing="1" w:line="240" w:lineRule="auto"/>
+        <w:rPr>
+          <w:rFonts w:ascii="Segoe UI" w:eastAsia="Times New Roman" w:hAnsi="Segoe UI" w:cs="Segoe UI"/>
+          <w:color w:val="000000" w:themeColor="text1"/>
+          <w:sz w:val="24"/>
+          <w:szCs w:val="24"/>
+        </w:rPr>
+      </w:pPr>
       <w:proofErr w:type="spellStart"/>
       <w:r>
         <w:rPr>
           <w:rFonts w:ascii="Segoe UI" w:eastAsia="Times New Roman" w:hAnsi="Segoe UI" w:cs="Segoe UI"/>
-          <w:color w:val="24292E"/>
+          <w:color w:val="000000" w:themeColor="text1"/>
+          <w:sz w:val="24"/>
+          <w:szCs w:val="24"/>
+        </w:rPr>
+        <w:t>Is_ack</w:t>
+      </w:r>
+      <w:proofErr w:type="spellEnd"/>
+      <w:r>
+        <w:rPr>
+          <w:rFonts w:ascii="Segoe UI" w:eastAsia="Times New Roman" w:hAnsi="Segoe UI" w:cs="Segoe UI"/>
+          <w:color w:val="000000" w:themeColor="text1"/>
+          <w:sz w:val="24"/>
+          <w:szCs w:val="24"/>
+        </w:rPr>
+        <w:t xml:space="preserve"> (to determine if it is an </w:t>
+      </w:r>
+      <w:proofErr w:type="spellStart"/>
+      <w:r>
+        <w:rPr>
+          <w:rFonts w:ascii="Segoe UI" w:eastAsia="Times New Roman" w:hAnsi="Segoe UI" w:cs="Segoe UI"/>
+          <w:color w:val="000000" w:themeColor="text1"/>
+          <w:sz w:val="24"/>
+          <w:szCs w:val="24"/>
+        </w:rPr>
+        <w:t>ack</w:t>
+      </w:r>
+      <w:proofErr w:type="spellEnd"/>
+      <w:r>
+        <w:rPr>
+          <w:rFonts w:ascii="Segoe UI" w:eastAsia="Times New Roman" w:hAnsi="Segoe UI" w:cs="Segoe UI"/>
+          <w:color w:val="000000" w:themeColor="text1"/>
+          <w:sz w:val="24"/>
+          <w:szCs w:val="24"/>
+        </w:rPr>
+        <w:t>)</w:t>
+      </w:r>
+    </w:p>
+    <w:p>
+      <w:pPr>
+        <w:shd w:val="clear" w:color="auto" w:fill="FFFFFF"/>
+        <w:spacing w:before="60" w:after="100" w:afterAutospacing="1" w:line="240" w:lineRule="auto"/>
+        <w:ind w:left="2160"/>
+        <w:rPr>
+          <w:rFonts w:ascii="Segoe UI" w:eastAsia="Times New Roman" w:hAnsi="Segoe UI" w:cs="Segoe UI"/>
+          <w:color w:val="000000" w:themeColor="text1"/>
+          <w:sz w:val="24"/>
+          <w:szCs w:val="24"/>
+        </w:rPr>
+      </w:pPr>
+    </w:p>
+    <w:p>
+      <w:pPr>
+        <w:pStyle w:val="ListParagraph"/>
+        <w:numPr>
+          <w:ilvl w:val="0"/>
+          <w:numId w:val="8"/>
+        </w:numPr>
+        <w:shd w:val="clear" w:color="auto" w:fill="FFFFFF"/>
+        <w:spacing w:before="60" w:after="100" w:afterAutospacing="1" w:line="240" w:lineRule="auto"/>
+        <w:rPr>
+          <w:rFonts w:ascii="Segoe UI" w:eastAsia="Times New Roman" w:hAnsi="Segoe UI" w:cs="Segoe UI"/>
+          <w:color w:val="000000" w:themeColor="text1"/>
+          <w:sz w:val="24"/>
+          <w:szCs w:val="24"/>
+        </w:rPr>
+      </w:pPr>
+      <w:r>
+        <w:rPr>
+          <w:rFonts w:ascii="Segoe UI" w:eastAsia="Times New Roman" w:hAnsi="Segoe UI" w:cs="Segoe UI"/>
+          <w:color w:val="000000" w:themeColor="text1"/>
+          <w:sz w:val="24"/>
+          <w:szCs w:val="24"/>
+        </w:rPr>
+        <w:t xml:space="preserve">The </w:t>
+      </w:r>
+      <w:proofErr w:type="spellStart"/>
+      <w:r>
+        <w:rPr>
+          <w:rFonts w:ascii="Segoe UI" w:eastAsia="Times New Roman" w:hAnsi="Segoe UI" w:cs="Segoe UI"/>
+          <w:color w:val="000000" w:themeColor="text1"/>
           <w:sz w:val="24"/>
           <w:szCs w:val="24"/>
         </w:rPr>
@@ -886,26 +1384,134 @@
       <w:r>
         <w:rPr>
           <w:rFonts w:ascii="Segoe UI" w:eastAsia="Times New Roman" w:hAnsi="Segoe UI" w:cs="Segoe UI"/>
-          <w:color w:val="24292E"/>
-          <w:sz w:val="24"/>
-          <w:szCs w:val="24"/>
-        </w:rPr>
-        <w:t xml:space="preserve"> is sent as the sender could have lost the previous Ack. </w:t>
-      </w:r>
-    </w:p>
-    <w:p>
-      <w:pPr>
-        <w:rPr>
-          <w:rFonts w:ascii="Segoe UI" w:hAnsi="Segoe UI" w:cs="Segoe UI"/>
-          <w:sz w:val="28"/>
-          <w:szCs w:val="28"/>
-        </w:rPr>
-      </w:pPr>
-      <w:r>
-        <w:rPr>
-          <w:rFonts w:ascii="Segoe UI" w:hAnsi="Segoe UI" w:cs="Segoe UI"/>
-          <w:sz w:val="28"/>
-          <w:szCs w:val="28"/>
+          <w:color w:val="000000" w:themeColor="text1"/>
+          <w:sz w:val="24"/>
+          <w:szCs w:val="24"/>
+        </w:rPr>
+        <w:t xml:space="preserve"> packet consists of the following fields:</w:t>
+      </w:r>
+    </w:p>
+    <w:p>
+      <w:pPr>
+        <w:pStyle w:val="ListParagraph"/>
+        <w:numPr>
+          <w:ilvl w:val="2"/>
+          <w:numId w:val="8"/>
+        </w:numPr>
+        <w:shd w:val="clear" w:color="auto" w:fill="FFFFFF"/>
+        <w:spacing w:before="60" w:after="100" w:afterAutospacing="1" w:line="240" w:lineRule="auto"/>
+        <w:rPr>
+          <w:rFonts w:ascii="Segoe UI" w:eastAsia="Times New Roman" w:hAnsi="Segoe UI" w:cs="Segoe UI"/>
+          <w:color w:val="000000" w:themeColor="text1"/>
+          <w:sz w:val="24"/>
+          <w:szCs w:val="24"/>
+        </w:rPr>
+      </w:pPr>
+      <w:proofErr w:type="spellStart"/>
+      <w:r>
+        <w:rPr>
+          <w:rFonts w:ascii="Segoe UI" w:eastAsia="Times New Roman" w:hAnsi="Segoe UI" w:cs="Segoe UI"/>
+          <w:color w:val="000000" w:themeColor="text1"/>
+          <w:sz w:val="24"/>
+          <w:szCs w:val="24"/>
+        </w:rPr>
+        <w:t>Ack</w:t>
+      </w:r>
+      <w:proofErr w:type="spellEnd"/>
+      <w:r>
+        <w:rPr>
+          <w:rFonts w:ascii="Segoe UI" w:eastAsia="Times New Roman" w:hAnsi="Segoe UI" w:cs="Segoe UI"/>
+          <w:color w:val="000000" w:themeColor="text1"/>
+          <w:sz w:val="24"/>
+          <w:szCs w:val="24"/>
+        </w:rPr>
+        <w:t xml:space="preserve"> Number</w:t>
+      </w:r>
+    </w:p>
+    <w:p>
+      <w:pPr>
+        <w:pStyle w:val="ListParagraph"/>
+        <w:numPr>
+          <w:ilvl w:val="2"/>
+          <w:numId w:val="8"/>
+        </w:numPr>
+        <w:shd w:val="clear" w:color="auto" w:fill="FFFFFF"/>
+        <w:spacing w:before="60" w:after="100" w:afterAutospacing="1" w:line="240" w:lineRule="auto"/>
+        <w:rPr>
+          <w:rFonts w:ascii="Segoe UI" w:eastAsia="Times New Roman" w:hAnsi="Segoe UI" w:cs="Segoe UI"/>
+          <w:color w:val="000000" w:themeColor="text1"/>
+          <w:sz w:val="24"/>
+          <w:szCs w:val="24"/>
+        </w:rPr>
+      </w:pPr>
+      <w:proofErr w:type="spellStart"/>
+      <w:r>
+        <w:rPr>
+          <w:rFonts w:ascii="Segoe UI" w:eastAsia="Times New Roman" w:hAnsi="Segoe UI" w:cs="Segoe UI"/>
+          <w:color w:val="000000" w:themeColor="text1"/>
+          <w:sz w:val="24"/>
+          <w:szCs w:val="24"/>
+        </w:rPr>
+        <w:t>Is_ack</w:t>
+      </w:r>
+      <w:proofErr w:type="spellEnd"/>
+    </w:p>
+    <w:p>
+      <w:pPr>
+        <w:pStyle w:val="ListParagraph"/>
+        <w:numPr>
+          <w:ilvl w:val="2"/>
+          <w:numId w:val="8"/>
+        </w:numPr>
+        <w:shd w:val="clear" w:color="auto" w:fill="FFFFFF"/>
+        <w:spacing w:before="60" w:after="100" w:afterAutospacing="1" w:line="240" w:lineRule="auto"/>
+        <w:rPr>
+          <w:rFonts w:ascii="Segoe UI" w:eastAsia="Times New Roman" w:hAnsi="Segoe UI" w:cs="Segoe UI"/>
+          <w:color w:val="000000" w:themeColor="text1"/>
+          <w:sz w:val="24"/>
+          <w:szCs w:val="24"/>
+        </w:rPr>
+      </w:pPr>
+      <w:r>
+        <w:rPr>
+          <w:rFonts w:ascii="Segoe UI" w:eastAsia="Times New Roman" w:hAnsi="Segoe UI" w:cs="Segoe UI"/>
+          <w:color w:val="000000" w:themeColor="text1"/>
+          <w:sz w:val="24"/>
+          <w:szCs w:val="24"/>
+        </w:rPr>
+        <w:t>Checksum</w:t>
+      </w:r>
+    </w:p>
+    <w:p>
+      <w:pPr>
+        <w:shd w:val="clear" w:color="auto" w:fill="FFFFFF"/>
+        <w:spacing w:before="60" w:after="100" w:afterAutospacing="1" w:line="240" w:lineRule="auto"/>
+        <w:ind w:left="720"/>
+        <w:rPr>
+          <w:rFonts w:ascii="Segoe UI" w:eastAsia="Times New Roman" w:hAnsi="Segoe UI" w:cs="Segoe UI"/>
+          <w:color w:val="000000" w:themeColor="text1"/>
+          <w:sz w:val="24"/>
+          <w:szCs w:val="24"/>
+        </w:rPr>
+      </w:pPr>
+    </w:p>
+    <w:p>
+      <w:pPr>
+        <w:rPr>
+          <w:rFonts w:ascii="Segoe UI" w:hAnsi="Segoe UI" w:cs="Segoe UI"/>
+          <w:color w:val="000000" w:themeColor="text1"/>
+          <w:sz w:val="32"/>
+          <w:szCs w:val="32"/>
+          <w:u w:val="single"/>
+        </w:rPr>
+      </w:pPr>
+      <w:r>
+        <w:rPr>
+          <w:rFonts w:ascii="Segoe UI" w:hAnsi="Segoe UI" w:cs="Segoe UI"/>
+          <w:color w:val="000000" w:themeColor="text1"/>
+          <w:sz w:val="32"/>
+          <w:szCs w:val="32"/>
+          <w:u w:val="single"/>
         </w:rPr>
         <w:t>Strategies to tackle various situations:</w:t>
       </w:r>
@@ -919,26 +1525,47 @@
         </w:numPr>
         <w:rPr>
           <w:rFonts w:ascii="Segoe UI" w:hAnsi="Segoe UI" w:cs="Segoe UI"/>
-          <w:sz w:val="24"/>
-          <w:szCs w:val="24"/>
-        </w:rPr>
-      </w:pPr>
-      <w:r>
-        <w:rPr>
-          <w:rFonts w:ascii="Segoe UI" w:hAnsi="Segoe UI" w:cs="Segoe UI"/>
-          <w:sz w:val="24"/>
-          <w:szCs w:val="24"/>
-        </w:rPr>
-        <w:t xml:space="preserve">Packet Loss: The packet loss is handled by waiting for </w:t>
+          <w:color w:val="000000" w:themeColor="text1"/>
+          <w:sz w:val="24"/>
+          <w:szCs w:val="24"/>
+        </w:rPr>
+      </w:pPr>
+      <w:r>
+        <w:rPr>
+          <w:rFonts w:ascii="Segoe UI" w:hAnsi="Segoe UI" w:cs="Segoe UI"/>
+          <w:color w:val="000000" w:themeColor="text1"/>
+          <w:sz w:val="24"/>
+          <w:szCs w:val="24"/>
+        </w:rPr>
+        <w:t xml:space="preserve">Packet Loss: The packet </w:t>
+      </w:r>
+      <w:r>
+        <w:rPr>
+          <w:rFonts w:ascii="Segoe UI" w:hAnsi="Segoe UI" w:cs="Segoe UI"/>
+          <w:color w:val="000000" w:themeColor="text1"/>
+          <w:sz w:val="24"/>
+          <w:szCs w:val="24"/>
+        </w:rPr>
+        <w:t xml:space="preserve">loss is handled by waiting for </w:t>
       </w:r>
       <w:proofErr w:type="spellStart"/>
       <w:r>
         <w:rPr>
           <w:rFonts w:ascii="Segoe UI" w:hAnsi="Segoe UI" w:cs="Segoe UI"/>
-          <w:sz w:val="24"/>
-          <w:szCs w:val="24"/>
-        </w:rPr>
-        <w:t>acks</w:t>
+          <w:color w:val="000000" w:themeColor="text1"/>
+          <w:sz w:val="24"/>
+          <w:szCs w:val="24"/>
+        </w:rPr>
+        <w:t>A</w:t>
+      </w:r>
+      <w:r>
+        <w:rPr>
+          <w:rFonts w:ascii="Segoe UI" w:hAnsi="Segoe UI" w:cs="Segoe UI"/>
+          <w:color w:val="000000" w:themeColor="text1"/>
+          <w:sz w:val="24"/>
+          <w:szCs w:val="24"/>
+        </w:rPr>
+        <w:t>cks</w:t>
       </w:r>
       <w:proofErr w:type="spellEnd"/>
     </w:p>
@@ -951,13 +1578,15 @@
         </w:numPr>
         <w:rPr>
           <w:rFonts w:ascii="Segoe UI" w:hAnsi="Segoe UI" w:cs="Segoe UI"/>
-          <w:sz w:val="24"/>
-          <w:szCs w:val="24"/>
-        </w:rPr>
-      </w:pPr>
-      <w:r>
-        <w:rPr>
-          <w:rFonts w:ascii="Segoe UI" w:hAnsi="Segoe UI" w:cs="Segoe UI"/>
+          <w:color w:val="000000" w:themeColor="text1"/>
+          <w:sz w:val="24"/>
+          <w:szCs w:val="24"/>
+        </w:rPr>
+      </w:pPr>
+      <w:r>
+        <w:rPr>
+          <w:rFonts w:ascii="Segoe UI" w:hAnsi="Segoe UI" w:cs="Segoe UI"/>
+          <w:color w:val="000000" w:themeColor="text1"/>
           <w:sz w:val="24"/>
           <w:szCs w:val="24"/>
         </w:rPr>
@@ -967,15 +1596,26 @@
       <w:r>
         <w:rPr>
           <w:rFonts w:ascii="Segoe UI" w:hAnsi="Segoe UI" w:cs="Segoe UI"/>
-          <w:sz w:val="24"/>
-          <w:szCs w:val="24"/>
-        </w:rPr>
-        <w:t>Corruption :</w:t>
+          <w:color w:val="000000" w:themeColor="text1"/>
+          <w:sz w:val="24"/>
+          <w:szCs w:val="24"/>
+        </w:rPr>
+        <w:t>c</w:t>
+      </w:r>
+      <w:r>
+        <w:rPr>
+          <w:rFonts w:ascii="Segoe UI" w:hAnsi="Segoe UI" w:cs="Segoe UI"/>
+          <w:color w:val="000000" w:themeColor="text1"/>
+          <w:sz w:val="24"/>
+          <w:szCs w:val="24"/>
+        </w:rPr>
+        <w:t>orruption :</w:t>
       </w:r>
       <w:proofErr w:type="gramEnd"/>
       <w:r>
         <w:rPr>
           <w:rFonts w:ascii="Segoe UI" w:hAnsi="Segoe UI" w:cs="Segoe UI"/>
+          <w:color w:val="000000" w:themeColor="text1"/>
           <w:sz w:val="24"/>
           <w:szCs w:val="24"/>
         </w:rPr>
@@ -991,13 +1631,15 @@
         </w:numPr>
         <w:rPr>
           <w:rFonts w:ascii="Segoe UI" w:hAnsi="Segoe UI" w:cs="Segoe UI"/>
-          <w:sz w:val="24"/>
-          <w:szCs w:val="24"/>
-        </w:rPr>
-      </w:pPr>
-      <w:r>
-        <w:rPr>
-          <w:rFonts w:ascii="Segoe UI" w:hAnsi="Segoe UI" w:cs="Segoe UI"/>
+          <w:color w:val="000000" w:themeColor="text1"/>
+          <w:sz w:val="24"/>
+          <w:szCs w:val="24"/>
+        </w:rPr>
+      </w:pPr>
+      <w:r>
+        <w:rPr>
+          <w:rFonts w:ascii="Segoe UI" w:hAnsi="Segoe UI" w:cs="Segoe UI"/>
+          <w:color w:val="000000" w:themeColor="text1"/>
           <w:sz w:val="24"/>
           <w:szCs w:val="24"/>
         </w:rPr>
@@ -1007,15 +1649,26 @@
       <w:r>
         <w:rPr>
           <w:rFonts w:ascii="Segoe UI" w:hAnsi="Segoe UI" w:cs="Segoe UI"/>
-          <w:sz w:val="24"/>
-          <w:szCs w:val="24"/>
-        </w:rPr>
-        <w:t>acks</w:t>
+          <w:color w:val="000000" w:themeColor="text1"/>
+          <w:sz w:val="24"/>
+          <w:szCs w:val="24"/>
+        </w:rPr>
+        <w:t>A</w:t>
+      </w:r>
+      <w:r>
+        <w:rPr>
+          <w:rFonts w:ascii="Segoe UI" w:hAnsi="Segoe UI" w:cs="Segoe UI"/>
+          <w:color w:val="000000" w:themeColor="text1"/>
+          <w:sz w:val="24"/>
+          <w:szCs w:val="24"/>
+        </w:rPr>
+        <w:t>cks</w:t>
       </w:r>
       <w:proofErr w:type="spellEnd"/>
       <w:r>
         <w:rPr>
           <w:rFonts w:ascii="Segoe UI" w:hAnsi="Segoe UI" w:cs="Segoe UI"/>
+          <w:color w:val="000000" w:themeColor="text1"/>
           <w:sz w:val="24"/>
           <w:szCs w:val="24"/>
         </w:rPr>
@@ -1024,6 +1677,7 @@
       <w:r>
         <w:rPr>
           <w:rFonts w:ascii="Segoe UI" w:hAnsi="Segoe UI" w:cs="Segoe UI"/>
+          <w:color w:val="000000" w:themeColor="text1"/>
           <w:sz w:val="24"/>
           <w:szCs w:val="24"/>
         </w:rPr>
@@ -1032,6 +1686,7 @@
       <w:r>
         <w:rPr>
           <w:rFonts w:ascii="Segoe UI" w:hAnsi="Segoe UI" w:cs="Segoe UI"/>
+          <w:color w:val="000000" w:themeColor="text1"/>
           <w:sz w:val="24"/>
           <w:szCs w:val="24"/>
         </w:rPr>
@@ -1041,6 +1696,7 @@
       <w:r>
         <w:rPr>
           <w:rFonts w:ascii="Segoe UI" w:hAnsi="Segoe UI" w:cs="Segoe UI"/>
+          <w:color w:val="000000" w:themeColor="text1"/>
           <w:sz w:val="24"/>
           <w:szCs w:val="24"/>
         </w:rPr>
@@ -1050,6 +1706,7 @@
       <w:r>
         <w:rPr>
           <w:rFonts w:ascii="Segoe UI" w:hAnsi="Segoe UI" w:cs="Segoe UI"/>
+          <w:color w:val="000000" w:themeColor="text1"/>
           <w:sz w:val="24"/>
           <w:szCs w:val="24"/>
         </w:rPr>
@@ -1058,18 +1715,175 @@
     </w:p>
     <w:p>
       <w:pPr>
+        <w:pStyle w:val="ListParagraph"/>
+        <w:numPr>
+          <w:ilvl w:val="0"/>
+          <w:numId w:val="3"/>
+        </w:numPr>
+        <w:rPr>
+          <w:rFonts w:ascii="Segoe UI" w:hAnsi="Segoe UI" w:cs="Segoe UI"/>
+          <w:color w:val="000000" w:themeColor="text1"/>
+          <w:sz w:val="24"/>
+          <w:szCs w:val="24"/>
+        </w:rPr>
+      </w:pPr>
+      <w:r>
+        <w:rPr>
+          <w:rFonts w:ascii="Segoe UI" w:hAnsi="Segoe UI" w:cs="Segoe UI"/>
+          <w:color w:val="000000" w:themeColor="text1"/>
+          <w:sz w:val="24"/>
+          <w:szCs w:val="24"/>
+        </w:rPr>
+        <w:t>Packet re-ordering: The packets are bound to reach in order as there are only two sequence numbers used alternatively.</w:t>
+      </w:r>
+    </w:p>
+    <w:p>
+      <w:pPr>
+        <w:pStyle w:val="ListParagraph"/>
+        <w:numPr>
+          <w:ilvl w:val="0"/>
+          <w:numId w:val="3"/>
+        </w:numPr>
+        <w:rPr>
+          <w:rFonts w:ascii="Segoe UI" w:hAnsi="Segoe UI" w:cs="Segoe UI"/>
+          <w:color w:val="000000" w:themeColor="text1"/>
+          <w:sz w:val="24"/>
+          <w:szCs w:val="24"/>
+        </w:rPr>
+      </w:pPr>
+      <w:r>
+        <w:rPr>
+          <w:rFonts w:ascii="Segoe UI" w:hAnsi="Segoe UI" w:cs="Segoe UI"/>
+          <w:color w:val="000000" w:themeColor="text1"/>
+          <w:sz w:val="24"/>
+          <w:szCs w:val="24"/>
+        </w:rPr>
+        <w:t>Packet r</w:t>
+      </w:r>
+      <w:r>
+        <w:rPr>
+          <w:rFonts w:ascii="Segoe UI" w:hAnsi="Segoe UI" w:cs="Segoe UI"/>
+          <w:color w:val="000000" w:themeColor="text1"/>
+          <w:sz w:val="24"/>
+          <w:szCs w:val="24"/>
+        </w:rPr>
+        <w:t>etrans</w:t>
+      </w:r>
+      <w:r>
+        <w:rPr>
+          <w:rFonts w:ascii="Segoe UI" w:hAnsi="Segoe UI" w:cs="Segoe UI"/>
+          <w:color w:val="000000" w:themeColor="text1"/>
+          <w:sz w:val="24"/>
+          <w:szCs w:val="24"/>
+        </w:rPr>
+        <w:t xml:space="preserve">mission scenarios: the packet is retransmitted either when </w:t>
+      </w:r>
+      <w:r>
+        <w:rPr>
+          <w:rFonts w:ascii="Segoe UI" w:hAnsi="Segoe UI" w:cs="Segoe UI"/>
+          <w:color w:val="000000" w:themeColor="text1"/>
+          <w:sz w:val="24"/>
+          <w:szCs w:val="24"/>
+        </w:rPr>
+        <w:t xml:space="preserve">there is packet loss, </w:t>
+      </w:r>
+      <w:proofErr w:type="spellStart"/>
+      <w:r>
+        <w:rPr>
+          <w:rFonts w:ascii="Segoe UI" w:hAnsi="Segoe UI" w:cs="Segoe UI"/>
+          <w:color w:val="000000" w:themeColor="text1"/>
+          <w:sz w:val="24"/>
+          <w:szCs w:val="24"/>
+        </w:rPr>
+        <w:t>A</w:t>
+      </w:r>
+      <w:r>
+        <w:rPr>
+          <w:rFonts w:ascii="Segoe UI" w:hAnsi="Segoe UI" w:cs="Segoe UI"/>
+          <w:color w:val="000000" w:themeColor="text1"/>
+          <w:sz w:val="24"/>
+          <w:szCs w:val="24"/>
+        </w:rPr>
+        <w:t>ck</w:t>
+      </w:r>
+      <w:proofErr w:type="spellEnd"/>
+      <w:r>
+        <w:rPr>
+          <w:rFonts w:ascii="Segoe UI" w:hAnsi="Segoe UI" w:cs="Segoe UI"/>
+          <w:color w:val="000000" w:themeColor="text1"/>
+          <w:sz w:val="24"/>
+          <w:szCs w:val="24"/>
+        </w:rPr>
+        <w:t xml:space="preserve"> drops and </w:t>
+      </w:r>
+      <w:r>
+        <w:rPr>
+          <w:rFonts w:ascii="Segoe UI" w:hAnsi="Segoe UI" w:cs="Segoe UI"/>
+          <w:color w:val="000000" w:themeColor="text1"/>
+          <w:sz w:val="24"/>
+          <w:szCs w:val="24"/>
+        </w:rPr>
+        <w:t xml:space="preserve">corrupted </w:t>
+      </w:r>
+      <w:proofErr w:type="spellStart"/>
+      <w:r>
+        <w:rPr>
+          <w:rFonts w:ascii="Segoe UI" w:hAnsi="Segoe UI" w:cs="Segoe UI"/>
+          <w:color w:val="000000" w:themeColor="text1"/>
+          <w:sz w:val="24"/>
+          <w:szCs w:val="24"/>
+        </w:rPr>
+        <w:t>A</w:t>
+      </w:r>
+      <w:r>
+        <w:rPr>
+          <w:rFonts w:ascii="Segoe UI" w:hAnsi="Segoe UI" w:cs="Segoe UI"/>
+          <w:color w:val="000000" w:themeColor="text1"/>
+          <w:sz w:val="24"/>
+          <w:szCs w:val="24"/>
+        </w:rPr>
+        <w:t>cks</w:t>
+      </w:r>
+      <w:proofErr w:type="spellEnd"/>
+      <w:r>
+        <w:rPr>
+          <w:rFonts w:ascii="Segoe UI" w:hAnsi="Segoe UI" w:cs="Segoe UI"/>
+          <w:color w:val="000000" w:themeColor="text1"/>
+          <w:sz w:val="24"/>
+          <w:szCs w:val="24"/>
+        </w:rPr>
+        <w:t>.</w:t>
+      </w:r>
+    </w:p>
+    <w:p>
+      <w:pPr>
+        <w:pStyle w:val="ListParagraph"/>
+        <w:rPr>
+          <w:rFonts w:ascii="Segoe UI" w:hAnsi="Segoe UI" w:cs="Segoe UI"/>
+          <w:color w:val="000000" w:themeColor="text1"/>
+          <w:sz w:val="24"/>
+          <w:szCs w:val="24"/>
+        </w:rPr>
+      </w:pPr>
+    </w:p>
+    <w:p>
+      <w:pPr>
         <w:ind w:left="360"/>
         <w:rPr>
           <w:rFonts w:ascii="Segoe UI" w:hAnsi="Segoe UI" w:cs="Segoe UI"/>
-          <w:sz w:val="28"/>
-          <w:szCs w:val="28"/>
-        </w:rPr>
-      </w:pPr>
-      <w:r>
-        <w:rPr>
-          <w:rFonts w:ascii="Segoe UI" w:hAnsi="Segoe UI" w:cs="Segoe UI"/>
-          <w:sz w:val="28"/>
-          <w:szCs w:val="28"/>
+          <w:color w:val="000000" w:themeColor="text1"/>
+          <w:sz w:val="32"/>
+          <w:szCs w:val="32"/>
+          <w:u w:val="single"/>
+        </w:rPr>
+      </w:pPr>
+      <w:r>
+        <w:rPr>
+          <w:rFonts w:ascii="Segoe UI" w:hAnsi="Segoe UI" w:cs="Segoe UI"/>
+          <w:color w:val="000000" w:themeColor="text1"/>
+          <w:sz w:val="32"/>
+          <w:szCs w:val="32"/>
+          <w:u w:val="single"/>
         </w:rPr>
         <w:lastRenderedPageBreak/>
         <w:t>Assumptions in Application layer:</w:t>
@@ -1084,13 +1898,15 @@
         </w:numPr>
         <w:rPr>
           <w:rFonts w:ascii="Segoe UI" w:hAnsi="Segoe UI" w:cs="Segoe UI"/>
-          <w:sz w:val="24"/>
-          <w:szCs w:val="24"/>
-        </w:rPr>
-      </w:pPr>
-      <w:r>
-        <w:rPr>
-          <w:rFonts w:ascii="Segoe UI" w:hAnsi="Segoe UI" w:cs="Segoe UI"/>
+          <w:color w:val="000000" w:themeColor="text1"/>
+          <w:sz w:val="24"/>
+          <w:szCs w:val="24"/>
+        </w:rPr>
+      </w:pPr>
+      <w:r>
+        <w:rPr>
+          <w:rFonts w:ascii="Segoe UI" w:hAnsi="Segoe UI" w:cs="Segoe UI"/>
+          <w:color w:val="000000" w:themeColor="text1"/>
           <w:sz w:val="24"/>
           <w:szCs w:val="24"/>
         </w:rPr>
@@ -1106,13 +1922,15 @@
         </w:numPr>
         <w:rPr>
           <w:rFonts w:ascii="Segoe UI" w:hAnsi="Segoe UI" w:cs="Segoe UI"/>
-          <w:sz w:val="24"/>
-          <w:szCs w:val="24"/>
-        </w:rPr>
-      </w:pPr>
-      <w:r>
-        <w:rPr>
-          <w:rFonts w:ascii="Segoe UI" w:hAnsi="Segoe UI" w:cs="Segoe UI"/>
+          <w:color w:val="000000" w:themeColor="text1"/>
+          <w:sz w:val="24"/>
+          <w:szCs w:val="24"/>
+        </w:rPr>
+      </w:pPr>
+      <w:r>
+        <w:rPr>
+          <w:rFonts w:ascii="Segoe UI" w:hAnsi="Segoe UI" w:cs="Segoe UI"/>
+          <w:color w:val="000000" w:themeColor="text1"/>
           <w:sz w:val="24"/>
           <w:szCs w:val="24"/>
         </w:rPr>
@@ -1124,127 +1942,105 @@
         <w:ind w:left="360"/>
         <w:rPr>
           <w:rFonts w:ascii="Segoe UI" w:hAnsi="Segoe UI" w:cs="Segoe UI"/>
-          <w:sz w:val="24"/>
-          <w:szCs w:val="24"/>
-        </w:rPr>
-      </w:pPr>
+          <w:color w:val="000000" w:themeColor="text1"/>
+          <w:sz w:val="32"/>
+          <w:szCs w:val="32"/>
+          <w:u w:val="single"/>
+        </w:rPr>
+      </w:pPr>
+      <w:r>
+        <w:rPr>
+          <w:rFonts w:ascii="Segoe UI" w:hAnsi="Segoe UI" w:cs="Segoe UI"/>
+          <w:color w:val="000000" w:themeColor="text1"/>
+          <w:sz w:val="32"/>
+          <w:szCs w:val="32"/>
+          <w:u w:val="single"/>
+        </w:rPr>
+        <w:t>Assumptions in Network Layer:</w:t>
+      </w:r>
+    </w:p>
+    <w:p>
+      <w:pPr>
+        <w:pStyle w:val="ListParagraph"/>
+        <w:numPr>
+          <w:ilvl w:val="0"/>
+          <w:numId w:val="6"/>
+        </w:numPr>
+        <w:rPr>
+          <w:rFonts w:ascii="Segoe UI" w:hAnsi="Segoe UI" w:cs="Segoe UI"/>
+          <w:color w:val="000000" w:themeColor="text1"/>
+          <w:sz w:val="24"/>
+          <w:szCs w:val="24"/>
+        </w:rPr>
+      </w:pPr>
+      <w:r>
+        <w:rPr>
+          <w:rFonts w:ascii="Segoe UI" w:hAnsi="Segoe UI" w:cs="Segoe UI"/>
+          <w:color w:val="000000" w:themeColor="text1"/>
+          <w:sz w:val="24"/>
+          <w:szCs w:val="24"/>
+        </w:rPr>
+        <w:t xml:space="preserve">The assumption made here was the </w:t>
+      </w:r>
       <w:proofErr w:type="spellStart"/>
       <w:r>
         <w:rPr>
           <w:rFonts w:ascii="Segoe UI" w:hAnsi="Segoe UI" w:cs="Segoe UI"/>
-          <w:sz w:val="24"/>
-          <w:szCs w:val="24"/>
-        </w:rPr>
-        <w:t>X</w:t>
-      </w:r>
-      <w:r>
-        <w:rPr>
-          <w:rFonts w:ascii="Segoe UI" w:hAnsi="Segoe UI" w:cs="Segoe UI"/>
-          <w:sz w:val="24"/>
-          <w:szCs w:val="24"/>
-        </w:rPr>
-        <w:t>xxxxxxxxx</w:t>
-      </w:r>
-      <w:r>
-        <w:rPr>
-          <w:rFonts w:ascii="Segoe UI" w:hAnsi="Segoe UI" w:cs="Segoe UI"/>
-          <w:sz w:val="24"/>
-          <w:szCs w:val="24"/>
-        </w:rPr>
-        <w:t>xxxxxxxxxxxxxxxxxxxxxxx</w:t>
+          <w:color w:val="000000" w:themeColor="text1"/>
+          <w:sz w:val="24"/>
+          <w:szCs w:val="24"/>
+        </w:rPr>
+        <w:t>reiciever</w:t>
       </w:r>
       <w:proofErr w:type="spellEnd"/>
       <w:r>
         <w:rPr>
           <w:rFonts w:ascii="Segoe UI" w:hAnsi="Segoe UI" w:cs="Segoe UI"/>
-          <w:sz w:val="24"/>
-          <w:szCs w:val="24"/>
-        </w:rPr>
-        <w:t xml:space="preserve"> Add here </w:t>
+          <w:color w:val="000000" w:themeColor="text1"/>
+          <w:sz w:val="24"/>
+          <w:szCs w:val="24"/>
+        </w:rPr>
+        <w:t xml:space="preserve"> is up while the sender sends file and hence the sender doesn’t have to keep sending the first packet again and again upon no </w:t>
       </w:r>
       <w:proofErr w:type="spellStart"/>
       <w:r>
         <w:rPr>
           <w:rFonts w:ascii="Segoe UI" w:hAnsi="Segoe UI" w:cs="Segoe UI"/>
-          <w:sz w:val="24"/>
-          <w:szCs w:val="24"/>
-        </w:rPr>
-        <w:t>xxxxxxxxxxxxxxxxxxxxx</w:t>
+          <w:color w:val="000000" w:themeColor="text1"/>
+          <w:sz w:val="24"/>
+          <w:szCs w:val="24"/>
+        </w:rPr>
+        <w:t>acks</w:t>
       </w:r>
       <w:proofErr w:type="spellEnd"/>
+      <w:r>
+        <w:rPr>
+          <w:rFonts w:ascii="Segoe UI" w:hAnsi="Segoe UI" w:cs="Segoe UI"/>
+          <w:color w:val="000000" w:themeColor="text1"/>
+          <w:sz w:val="24"/>
+          <w:szCs w:val="24"/>
+        </w:rPr>
+        <w:t xml:space="preserve"> from receiver.</w:t>
+      </w:r>
     </w:p>
     <w:p>
       <w:pPr>
         <w:ind w:left="360"/>
         <w:rPr>
           <w:rFonts w:ascii="Segoe UI" w:hAnsi="Segoe UI" w:cs="Segoe UI"/>
-          <w:sz w:val="28"/>
-          <w:szCs w:val="28"/>
-        </w:rPr>
-      </w:pPr>
-      <w:r>
-        <w:rPr>
-          <w:rFonts w:ascii="Segoe UI" w:hAnsi="Segoe UI" w:cs="Segoe UI"/>
-          <w:sz w:val="28"/>
-          <w:szCs w:val="28"/>
-        </w:rPr>
-        <w:t>Assumptions in Network Layer:</w:t>
-      </w:r>
-    </w:p>
-    <w:p>
-      <w:pPr>
-        <w:ind w:left="360"/>
-        <w:rPr>
-          <w:rFonts w:ascii="Segoe UI" w:hAnsi="Segoe UI" w:cs="Segoe UI"/>
-          <w:sz w:val="24"/>
-          <w:szCs w:val="24"/>
-        </w:rPr>
-      </w:pPr>
-      <w:proofErr w:type="spellStart"/>
-      <w:r>
-        <w:rPr>
-          <w:rFonts w:ascii="Segoe UI" w:hAnsi="Segoe UI" w:cs="Segoe UI"/>
-          <w:sz w:val="24"/>
-          <w:szCs w:val="24"/>
-        </w:rPr>
-        <w:t>Xxxxxxxxxxxxxxxxxxxxxxxxxxxxxxxxx</w:t>
-      </w:r>
-      <w:proofErr w:type="spellEnd"/>
-      <w:r>
-        <w:rPr>
-          <w:rFonts w:ascii="Segoe UI" w:hAnsi="Segoe UI" w:cs="Segoe UI"/>
-          <w:sz w:val="24"/>
-          <w:szCs w:val="24"/>
-        </w:rPr>
-        <w:t xml:space="preserve"> Add here </w:t>
-      </w:r>
-      <w:proofErr w:type="spellStart"/>
-      <w:r>
-        <w:rPr>
-          <w:rFonts w:ascii="Segoe UI" w:hAnsi="Segoe UI" w:cs="Segoe UI"/>
-          <w:sz w:val="24"/>
-          <w:szCs w:val="24"/>
-        </w:rPr>
-        <w:t>xxxxxxxxxxxxxxxxxxxxx</w:t>
-      </w:r>
-      <w:bookmarkStart w:id="0" w:name="_GoBack"/>
-      <w:bookmarkEnd w:id="0"/>
-      <w:proofErr w:type="spellEnd"/>
-    </w:p>
-    <w:p>
-      <w:pPr>
-        <w:ind w:left="360"/>
-        <w:rPr>
-          <w:rFonts w:ascii="Segoe UI" w:hAnsi="Segoe UI" w:cs="Segoe UI"/>
-          <w:sz w:val="28"/>
-          <w:szCs w:val="28"/>
-        </w:rPr>
-      </w:pPr>
-      <w:r>
-        <w:rPr>
-          <w:rFonts w:ascii="Segoe UI" w:hAnsi="Segoe UI" w:cs="Segoe UI"/>
-          <w:sz w:val="28"/>
-          <w:szCs w:val="28"/>
+          <w:color w:val="000000" w:themeColor="text1"/>
+          <w:sz w:val="32"/>
+          <w:szCs w:val="32"/>
+          <w:u w:val="single"/>
+        </w:rPr>
+      </w:pPr>
+      <w:r>
+        <w:rPr>
+          <w:rFonts w:ascii="Segoe UI" w:hAnsi="Segoe UI" w:cs="Segoe UI"/>
+          <w:color w:val="000000" w:themeColor="text1"/>
+          <w:sz w:val="32"/>
+          <w:szCs w:val="32"/>
+          <w:u w:val="single"/>
         </w:rPr>
         <w:t>Additional Scenario:</w:t>
       </w:r>
@@ -1258,38 +2054,82 @@
         </w:numPr>
         <w:rPr>
           <w:rFonts w:ascii="Segoe UI" w:hAnsi="Segoe UI" w:cs="Segoe UI"/>
-          <w:sz w:val="24"/>
-          <w:szCs w:val="24"/>
-        </w:rPr>
-      </w:pPr>
-      <w:r>
-        <w:rPr>
-          <w:rFonts w:ascii="Segoe UI" w:hAnsi="Segoe UI" w:cs="Segoe UI"/>
-          <w:sz w:val="24"/>
-          <w:szCs w:val="24"/>
-        </w:rPr>
-        <w:t xml:space="preserve">The middle layer is designed such that it can change </w:t>
-      </w:r>
-      <w:proofErr w:type="spellStart"/>
-      <w:proofErr w:type="gramStart"/>
-      <w:r>
-        <w:rPr>
-          <w:rFonts w:ascii="Segoe UI" w:hAnsi="Segoe UI" w:cs="Segoe UI"/>
-          <w:sz w:val="24"/>
-          <w:szCs w:val="24"/>
-        </w:rPr>
-        <w:t>it’s</w:t>
-      </w:r>
-      <w:proofErr w:type="spellEnd"/>
-      <w:proofErr w:type="gramEnd"/>
-      <w:r>
-        <w:rPr>
-          <w:rFonts w:ascii="Segoe UI" w:hAnsi="Segoe UI" w:cs="Segoe UI"/>
-          <w:sz w:val="24"/>
-          <w:szCs w:val="24"/>
-        </w:rPr>
-        <w:t xml:space="preserve"> policy of reliable data transfer into plain UDP accordingly if the user permits unreliability.</w:t>
-      </w:r>
+          <w:color w:val="000000" w:themeColor="text1"/>
+          <w:sz w:val="24"/>
+          <w:szCs w:val="24"/>
+        </w:rPr>
+      </w:pPr>
+      <w:r>
+        <w:rPr>
+          <w:rFonts w:ascii="Segoe UI" w:hAnsi="Segoe UI" w:cs="Segoe UI"/>
+          <w:color w:val="000000" w:themeColor="text1"/>
+          <w:sz w:val="24"/>
+          <w:szCs w:val="24"/>
+        </w:rPr>
+        <w:t>The middle layer is desi</w:t>
+      </w:r>
+      <w:r>
+        <w:rPr>
+          <w:rFonts w:ascii="Segoe UI" w:hAnsi="Segoe UI" w:cs="Segoe UI"/>
+          <w:color w:val="000000" w:themeColor="text1"/>
+          <w:sz w:val="24"/>
+          <w:szCs w:val="24"/>
+        </w:rPr>
+        <w:t>gned such that it can change it</w:t>
+      </w:r>
+      <w:r>
+        <w:rPr>
+          <w:rFonts w:ascii="Segoe UI" w:hAnsi="Segoe UI" w:cs="Segoe UI"/>
+          <w:color w:val="000000" w:themeColor="text1"/>
+          <w:sz w:val="24"/>
+          <w:szCs w:val="24"/>
+        </w:rPr>
+        <w:t>s policy of reliable data transfer into plain UDP accordingly if the user permits unreliability.</w:t>
+      </w:r>
+    </w:p>
+    <w:p>
+      <w:pPr>
+        <w:pStyle w:val="ListParagraph"/>
+        <w:ind w:left="1080"/>
+        <w:rPr>
+          <w:rFonts w:ascii="Segoe UI" w:hAnsi="Segoe UI" w:cs="Segoe UI"/>
+          <w:sz w:val="24"/>
+          <w:szCs w:val="24"/>
+        </w:rPr>
+      </w:pPr>
+    </w:p>
+    <w:p>
+      <w:pPr>
+        <w:pStyle w:val="ListParagraph"/>
+        <w:ind w:left="1080"/>
+        <w:rPr>
+          <w:rFonts w:ascii="Segoe UI" w:hAnsi="Segoe UI" w:cs="Segoe UI"/>
+          <w:sz w:val="24"/>
+          <w:szCs w:val="24"/>
+        </w:rPr>
+      </w:pPr>
+    </w:p>
+    <w:p>
+      <w:pPr>
+        <w:pStyle w:val="ListParagraph"/>
+        <w:ind w:left="1080"/>
+        <w:rPr>
+          <w:rFonts w:ascii="Segoe UI" w:hAnsi="Segoe UI" w:cs="Segoe UI"/>
+          <w:sz w:val="24"/>
+          <w:szCs w:val="24"/>
+        </w:rPr>
+      </w:pPr>
+    </w:p>
+    <w:p>
+      <w:pPr>
+        <w:pStyle w:val="ListParagraph"/>
+        <w:ind w:left="1080"/>
+        <w:rPr>
+          <w:rFonts w:ascii="Segoe UI" w:hAnsi="Segoe UI" w:cs="Segoe UI"/>
+          <w:sz w:val="24"/>
+          <w:szCs w:val="24"/>
+        </w:rPr>
+      </w:pPr>
     </w:p>
     <w:sectPr>
       <w:pgSz w:w="12240" w:h="15840"/>
@@ -1304,6 +2144,178 @@
 <file path=word/numbering.xml><?xml version="1.0" encoding="utf-8"?>
 <w:numbering xmlns:wpc="http://schemas.microsoft.com/office/word/2010/wordprocessingCanvas" xmlns:mc="http://schemas.openxmlformats.org/markup-compatibility/2006" xmlns:o="urn:schemas-microsoft-com:office:office" xmlns:r="http://schemas.openxmlformats.org/officeDocument/2006/relationships" xmlns:m="http://schemas.openxmlformats.org/officeDocument/2006/math" xmlns:v="urn:schemas-microsoft-com:vml" xmlns:wp14="http://schemas.microsoft.com/office/word/2010/wordprocessingDrawing" xmlns:wp="http://schemas.openxmlformats.org/drawingml/2006/wordprocessingDrawing" xmlns:w10="urn:schemas-microsoft-com:office:word" xmlns:w="http://schemas.openxmlformats.org/wordprocessingml/2006/main" xmlns:w14="http://schemas.microsoft.com/office/word/2010/wordml" xmlns:wpg="http://schemas.microsoft.com/office/word/2010/wordprocessingGroup" xmlns:wpi="http://schemas.microsoft.com/office/word/2010/wordprocessingInk" xmlns:wne="http://schemas.microsoft.com/office/word/2006/wordml" xmlns:wps="http://schemas.microsoft.com/office/word/2010/wordprocessingShape" mc:Ignorable="w14 wp14">
   <w:abstractNum w:abstractNumId="0">
+    <w:nsid w:val="02A92C27"/>
+    <w:multiLevelType w:val="hybridMultilevel"/>
+    <w:tmpl w:val="11FEA20E"/>
+    <w:lvl w:ilvl="0" w:tplc="0409000F">
+      <w:start w:val="1"/>
+      <w:numFmt w:val="decimal"/>
+      <w:lvlText w:val="%1."/>
+      <w:lvlJc w:val="left"/>
+      <w:pPr>
+        <w:ind w:left="1440" w:hanging="360"/>
+      </w:pPr>
+    </w:lvl>
+    <w:lvl w:ilvl="1" w:tplc="04090019" w:tentative="1">
+      <w:start w:val="1"/>
+      <w:numFmt w:val="lowerLetter"/>
+      <w:lvlText w:val="%2."/>
+      <w:lvlJc w:val="left"/>
+      <w:pPr>
+        <w:ind w:left="2160" w:hanging="360"/>
+      </w:pPr>
+    </w:lvl>
+    <w:lvl w:ilvl="2" w:tplc="0409001B" w:tentative="1">
+      <w:start w:val="1"/>
+      <w:numFmt w:val="lowerRoman"/>
+      <w:lvlText w:val="%3."/>
+      <w:lvlJc w:val="right"/>
+      <w:pPr>
+        <w:ind w:left="2880" w:hanging="180"/>
+      </w:pPr>
+    </w:lvl>
+    <w:lvl w:ilvl="3" w:tplc="0409000F" w:tentative="1">
+      <w:start w:val="1"/>
+      <w:numFmt w:val="decimal"/>
+      <w:lvlText w:val="%4."/>
+      <w:lvlJc w:val="left"/>
+      <w:pPr>
+        <w:ind w:left="3600" w:hanging="360"/>
+      </w:pPr>
+    </w:lvl>
+    <w:lvl w:ilvl="4" w:tplc="04090019" w:tentative="1">
+      <w:start w:val="1"/>
+      <w:numFmt w:val="lowerLetter"/>
+      <w:lvlText w:val="%5."/>
+      <w:lvlJc w:val="left"/>
+      <w:pPr>
+        <w:ind w:left="4320" w:hanging="360"/>
+      </w:pPr>
+    </w:lvl>
+    <w:lvl w:ilvl="5" w:tplc="0409001B" w:tentative="1">
+      <w:start w:val="1"/>
+      <w:numFmt w:val="lowerRoman"/>
+      <w:lvlText w:val="%6."/>
+      <w:lvlJc w:val="right"/>
+      <w:pPr>
+        <w:ind w:left="5040" w:hanging="180"/>
+      </w:pPr>
+    </w:lvl>
+    <w:lvl w:ilvl="6" w:tplc="0409000F" w:tentative="1">
+      <w:start w:val="1"/>
+      <w:numFmt w:val="decimal"/>
+      <w:lvlText w:val="%7."/>
+      <w:lvlJc w:val="left"/>
+      <w:pPr>
+        <w:ind w:left="5760" w:hanging="360"/>
+      </w:pPr>
+    </w:lvl>
+    <w:lvl w:ilvl="7" w:tplc="04090019" w:tentative="1">
+      <w:start w:val="1"/>
+      <w:numFmt w:val="lowerLetter"/>
+      <w:lvlText w:val="%8."/>
+      <w:lvlJc w:val="left"/>
+      <w:pPr>
+        <w:ind w:left="6480" w:hanging="360"/>
+      </w:pPr>
+    </w:lvl>
+    <w:lvl w:ilvl="8" w:tplc="0409001B" w:tentative="1">
+      <w:start w:val="1"/>
+      <w:numFmt w:val="lowerRoman"/>
+      <w:lvlText w:val="%9."/>
+      <w:lvlJc w:val="right"/>
+      <w:pPr>
+        <w:ind w:left="7200" w:hanging="180"/>
+      </w:pPr>
+    </w:lvl>
+  </w:abstractNum>
+  <w:abstractNum w:abstractNumId="1">
+    <w:nsid w:val="122B357C"/>
+    <w:multiLevelType w:val="hybridMultilevel"/>
+    <w:tmpl w:val="0DC81FDC"/>
+    <w:lvl w:ilvl="0" w:tplc="0409000F">
+      <w:start w:val="1"/>
+      <w:numFmt w:val="decimal"/>
+      <w:lvlText w:val="%1."/>
+      <w:lvlJc w:val="left"/>
+      <w:pPr>
+        <w:ind w:left="720" w:hanging="360"/>
+      </w:pPr>
+    </w:lvl>
+    <w:lvl w:ilvl="1" w:tplc="04090019" w:tentative="1">
+      <w:start w:val="1"/>
+      <w:numFmt w:val="lowerLetter"/>
+      <w:lvlText w:val="%2."/>
+      <w:lvlJc w:val="left"/>
+      <w:pPr>
+        <w:ind w:left="1440" w:hanging="360"/>
+      </w:pPr>
+    </w:lvl>
+    <w:lvl w:ilvl="2" w:tplc="0409001B" w:tentative="1">
+      <w:start w:val="1"/>
+      <w:numFmt w:val="lowerRoman"/>
+      <w:lvlText w:val="%3."/>
+      <w:lvlJc w:val="right"/>
+      <w:pPr>
+        <w:ind w:left="2160" w:hanging="180"/>
+      </w:pPr>
+    </w:lvl>
+    <w:lvl w:ilvl="3" w:tplc="0409000F" w:tentative="1">
+      <w:start w:val="1"/>
+      <w:numFmt w:val="decimal"/>
+      <w:lvlText w:val="%4."/>
+      <w:lvlJc w:val="left"/>
+      <w:pPr>
+        <w:ind w:left="2880" w:hanging="360"/>
+      </w:pPr>
+    </w:lvl>
+    <w:lvl w:ilvl="4" w:tplc="04090019" w:tentative="1">
+      <w:start w:val="1"/>
+      <w:numFmt w:val="lowerLetter"/>
+      <w:lvlText w:val="%5."/>
+      <w:lvlJc w:val="left"/>
+      <w:pPr>
+        <w:ind w:left="3600" w:hanging="360"/>
+      </w:pPr>
+    </w:lvl>
+    <w:lvl w:ilvl="5" w:tplc="0409001B" w:tentative="1">
+      <w:start w:val="1"/>
+      <w:numFmt w:val="lowerRoman"/>
+      <w:lvlText w:val="%6."/>
+      <w:lvlJc w:val="right"/>
+      <w:pPr>
+        <w:ind w:left="4320" w:hanging="180"/>
+      </w:pPr>
+    </w:lvl>
+    <w:lvl w:ilvl="6" w:tplc="0409000F" w:tentative="1">
+      <w:start w:val="1"/>
+      <w:numFmt w:val="decimal"/>
+      <w:lvlText w:val="%7."/>
+      <w:lvlJc w:val="left"/>
+      <w:pPr>
+        <w:ind w:left="5040" w:hanging="360"/>
+      </w:pPr>
+    </w:lvl>
+    <w:lvl w:ilvl="7" w:tplc="04090019" w:tentative="1">
+      <w:start w:val="1"/>
+      <w:numFmt w:val="lowerLetter"/>
+      <w:lvlText w:val="%8."/>
+      <w:lvlJc w:val="left"/>
+      <w:pPr>
+        <w:ind w:left="5760" w:hanging="360"/>
+      </w:pPr>
+    </w:lvl>
+    <w:lvl w:ilvl="8" w:tplc="0409001B" w:tentative="1">
+      <w:start w:val="1"/>
+      <w:numFmt w:val="lowerRoman"/>
+      <w:lvlText w:val="%9."/>
+      <w:lvlJc w:val="right"/>
+      <w:pPr>
+        <w:ind w:left="6480" w:hanging="180"/>
+      </w:pPr>
+    </w:lvl>
+  </w:abstractNum>
+  <w:abstractNum w:abstractNumId="2">
     <w:nsid w:val="1B8315A1"/>
     <w:multiLevelType w:val="multilevel"/>
     <w:tmpl w:val="D0028422"/>
@@ -1416,7 +2428,120 @@
       </w:pPr>
     </w:lvl>
   </w:abstractNum>
-  <w:abstractNum w:abstractNumId="1">
+  <w:abstractNum w:abstractNumId="3">
+    <w:nsid w:val="22EA152A"/>
+    <w:multiLevelType w:val="hybridMultilevel"/>
+    <w:tmpl w:val="50A8CF72"/>
+    <w:lvl w:ilvl="0" w:tplc="04090001">
+      <w:start w:val="1"/>
+      <w:numFmt w:val="bullet"/>
+      <w:lvlText w:val=""/>
+      <w:lvlJc w:val="left"/>
+      <w:pPr>
+        <w:ind w:left="2160" w:hanging="360"/>
+      </w:pPr>
+      <w:rPr>
+        <w:rFonts w:ascii="Symbol" w:hAnsi="Symbol" w:hint="default"/>
+      </w:rPr>
+    </w:lvl>
+    <w:lvl w:ilvl="1" w:tplc="04090003" w:tentative="1">
+      <w:start w:val="1"/>
+      <w:numFmt w:val="bullet"/>
+      <w:lvlText w:val="o"/>
+      <w:lvlJc w:val="left"/>
+      <w:pPr>
+        <w:ind w:left="2880" w:hanging="360"/>
+      </w:pPr>
+      <w:rPr>
+        <w:rFonts w:ascii="Courier New" w:hAnsi="Courier New" w:cs="Courier New" w:hint="default"/>
+      </w:rPr>
+    </w:lvl>
+    <w:lvl w:ilvl="2" w:tplc="04090005" w:tentative="1">
+      <w:start w:val="1"/>
+      <w:numFmt w:val="bullet"/>
+      <w:lvlText w:val=""/>
+      <w:lvlJc w:val="left"/>
+      <w:pPr>
+        <w:ind w:left="3600" w:hanging="360"/>
+      </w:pPr>
+      <w:rPr>
+        <w:rFonts w:ascii="Wingdings" w:hAnsi="Wingdings" w:hint="default"/>
+      </w:rPr>
+    </w:lvl>
+    <w:lvl w:ilvl="3" w:tplc="04090001" w:tentative="1">
+      <w:start w:val="1"/>
+      <w:numFmt w:val="bullet"/>
+      <w:lvlText w:val=""/>
+      <w:lvlJc w:val="left"/>
+      <w:pPr>
+        <w:ind w:left="4320" w:hanging="360"/>
+      </w:pPr>
+      <w:rPr>
+        <w:rFonts w:ascii="Symbol" w:hAnsi="Symbol" w:hint="default"/>
+      </w:rPr>
+    </w:lvl>
+    <w:lvl w:ilvl="4" w:tplc="04090003" w:tentative="1">
+      <w:start w:val="1"/>
+      <w:numFmt w:val="bullet"/>
+      <w:lvlText w:val="o"/>
+      <w:lvlJc w:val="left"/>
+      <w:pPr>
+        <w:ind w:left="5040" w:hanging="360"/>
+      </w:pPr>
+      <w:rPr>
+        <w:rFonts w:ascii="Courier New" w:hAnsi="Courier New" w:cs="Courier New" w:hint="default"/>
+      </w:rPr>
+    </w:lvl>
+    <w:lvl w:ilvl="5" w:tplc="04090005" w:tentative="1">
+      <w:start w:val="1"/>
+      <w:numFmt w:val="bullet"/>
+      <w:lvlText w:val=""/>
+      <w:lvlJc w:val="left"/>
+      <w:pPr>
+        <w:ind w:left="5760" w:hanging="360"/>
+      </w:pPr>
+      <w:rPr>
+        <w:rFonts w:ascii="Wingdings" w:hAnsi="Wingdings" w:hint="default"/>
+      </w:rPr>
+    </w:lvl>
+    <w:lvl w:ilvl="6" w:tplc="04090001" w:tentative="1">
+      <w:start w:val="1"/>
+      <w:numFmt w:val="bullet"/>
+      <w:lvlText w:val=""/>
+      <w:lvlJc w:val="left"/>
+      <w:pPr>
+        <w:ind w:left="6480" w:hanging="360"/>
+      </w:pPr>
+      <w:rPr>
+        <w:rFonts w:ascii="Symbol" w:hAnsi="Symbol" w:hint="default"/>
+      </w:rPr>
+    </w:lvl>
+    <w:lvl w:ilvl="7" w:tplc="04090003" w:tentative="1">
+      <w:start w:val="1"/>
+      <w:numFmt w:val="bullet"/>
+      <w:lvlText w:val="o"/>
+      <w:lvlJc w:val="left"/>
+      <w:pPr>
+        <w:ind w:left="7200" w:hanging="360"/>
+      </w:pPr>
+      <w:rPr>
+        <w:rFonts w:ascii="Courier New" w:hAnsi="Courier New" w:cs="Courier New" w:hint="default"/>
+      </w:rPr>
+    </w:lvl>
+    <w:lvl w:ilvl="8" w:tplc="04090005" w:tentative="1">
+      <w:start w:val="1"/>
+      <w:numFmt w:val="bullet"/>
+      <w:lvlText w:val=""/>
+      <w:lvlJc w:val="left"/>
+      <w:pPr>
+        <w:ind w:left="7920" w:hanging="360"/>
+      </w:pPr>
+      <w:rPr>
+        <w:rFonts w:ascii="Wingdings" w:hAnsi="Wingdings" w:hint="default"/>
+      </w:rPr>
+    </w:lvl>
+  </w:abstractNum>
+  <w:abstractNum w:abstractNumId="4">
     <w:nsid w:val="366343C1"/>
     <w:multiLevelType w:val="hybridMultilevel"/>
     <w:tmpl w:val="E7CE5418"/>
@@ -1502,7 +2627,93 @@
       </w:pPr>
     </w:lvl>
   </w:abstractNum>
-  <w:abstractNum w:abstractNumId="2">
+  <w:abstractNum w:abstractNumId="5">
+    <w:nsid w:val="38F42D7E"/>
+    <w:multiLevelType w:val="hybridMultilevel"/>
+    <w:tmpl w:val="DBB42A58"/>
+    <w:lvl w:ilvl="0" w:tplc="0409000F">
+      <w:start w:val="1"/>
+      <w:numFmt w:val="decimal"/>
+      <w:lvlText w:val="%1."/>
+      <w:lvlJc w:val="left"/>
+      <w:pPr>
+        <w:ind w:left="1440" w:hanging="360"/>
+      </w:pPr>
+    </w:lvl>
+    <w:lvl w:ilvl="1" w:tplc="04090019" w:tentative="1">
+      <w:start w:val="1"/>
+      <w:numFmt w:val="lowerLetter"/>
+      <w:lvlText w:val="%2."/>
+      <w:lvlJc w:val="left"/>
+      <w:pPr>
+        <w:ind w:left="2160" w:hanging="360"/>
+      </w:pPr>
+    </w:lvl>
+    <w:lvl w:ilvl="2" w:tplc="0409001B" w:tentative="1">
+      <w:start w:val="1"/>
+      <w:numFmt w:val="lowerRoman"/>
+      <w:lvlText w:val="%3."/>
+      <w:lvlJc w:val="right"/>
+      <w:pPr>
+        <w:ind w:left="2880" w:hanging="180"/>
+      </w:pPr>
+    </w:lvl>
+    <w:lvl w:ilvl="3" w:tplc="0409000F" w:tentative="1">
+      <w:start w:val="1"/>
+      <w:numFmt w:val="decimal"/>
+      <w:lvlText w:val="%4."/>
+      <w:lvlJc w:val="left"/>
+      <w:pPr>
+        <w:ind w:left="3600" w:hanging="360"/>
+      </w:pPr>
+    </w:lvl>
+    <w:lvl w:ilvl="4" w:tplc="04090019" w:tentative="1">
+      <w:start w:val="1"/>
+      <w:numFmt w:val="lowerLetter"/>
+      <w:lvlText w:val="%5."/>
+      <w:lvlJc w:val="left"/>
+      <w:pPr>
+        <w:ind w:left="4320" w:hanging="360"/>
+      </w:pPr>
+    </w:lvl>
+    <w:lvl w:ilvl="5" w:tplc="0409001B" w:tentative="1">
+      <w:start w:val="1"/>
+      <w:numFmt w:val="lowerRoman"/>
+      <w:lvlText w:val="%6."/>
+      <w:lvlJc w:val="right"/>
+      <w:pPr>
+        <w:ind w:left="5040" w:hanging="180"/>
+      </w:pPr>
+    </w:lvl>
+    <w:lvl w:ilvl="6" w:tplc="0409000F" w:tentative="1">
+      <w:start w:val="1"/>
+      <w:numFmt w:val="decimal"/>
+      <w:lvlText w:val="%7."/>
+      <w:lvlJc w:val="left"/>
+      <w:pPr>
+        <w:ind w:left="5760" w:hanging="360"/>
+      </w:pPr>
+    </w:lvl>
+    <w:lvl w:ilvl="7" w:tplc="04090019" w:tentative="1">
+      <w:start w:val="1"/>
+      <w:numFmt w:val="lowerLetter"/>
+      <w:lvlText w:val="%8."/>
+      <w:lvlJc w:val="left"/>
+      <w:pPr>
+        <w:ind w:left="6480" w:hanging="360"/>
+      </w:pPr>
+    </w:lvl>
+    <w:lvl w:ilvl="8" w:tplc="0409001B" w:tentative="1">
+      <w:start w:val="1"/>
+      <w:numFmt w:val="lowerRoman"/>
+      <w:lvlText w:val="%9."/>
+      <w:lvlJc w:val="right"/>
+      <w:pPr>
+        <w:ind w:left="7200" w:hanging="180"/>
+      </w:pPr>
+    </w:lvl>
+  </w:abstractNum>
+  <w:abstractNum w:abstractNumId="6">
     <w:nsid w:val="39E12A11"/>
     <w:multiLevelType w:val="multilevel"/>
     <w:tmpl w:val="F424B1F2"/>
@@ -1615,7 +2826,96 @@
       </w:pPr>
     </w:lvl>
   </w:abstractNum>
-  <w:abstractNum w:abstractNumId="3">
+  <w:abstractNum w:abstractNumId="7">
+    <w:nsid w:val="4C0238C9"/>
+    <w:multiLevelType w:val="hybridMultilevel"/>
+    <w:tmpl w:val="42C6FD2A"/>
+    <w:lvl w:ilvl="0" w:tplc="0409000F">
+      <w:start w:val="1"/>
+      <w:numFmt w:val="decimal"/>
+      <w:lvlText w:val="%1."/>
+      <w:lvlJc w:val="left"/>
+      <w:pPr>
+        <w:ind w:left="720" w:hanging="360"/>
+      </w:pPr>
+      <w:rPr>
+        <w:rFonts w:hint="default"/>
+      </w:rPr>
+    </w:lvl>
+    <w:lvl w:ilvl="1" w:tplc="04090019">
+      <w:start w:val="1"/>
+      <w:numFmt w:val="lowerLetter"/>
+      <w:lvlText w:val="%2."/>
+      <w:lvlJc w:val="left"/>
+      <w:pPr>
+        <w:ind w:left="1440" w:hanging="360"/>
+      </w:pPr>
+    </w:lvl>
+    <w:lvl w:ilvl="2" w:tplc="0409001B">
+      <w:start w:val="1"/>
+      <w:numFmt w:val="lowerRoman"/>
+      <w:lvlText w:val="%3."/>
+      <w:lvlJc w:val="right"/>
+      <w:pPr>
+        <w:ind w:left="2160" w:hanging="180"/>
+      </w:pPr>
+    </w:lvl>
+    <w:lvl w:ilvl="3" w:tplc="0409000F" w:tentative="1">
+      <w:start w:val="1"/>
+      <w:numFmt w:val="decimal"/>
+      <w:lvlText w:val="%4."/>
+      <w:lvlJc w:val="left"/>
+      <w:pPr>
+        <w:ind w:left="2880" w:hanging="360"/>
+      </w:pPr>
+    </w:lvl>
+    <w:lvl w:ilvl="4" w:tplc="04090019" w:tentative="1">
+      <w:start w:val="1"/>
+      <w:numFmt w:val="lowerLetter"/>
+      <w:lvlText w:val="%5."/>
+      <w:lvlJc w:val="left"/>
+      <w:pPr>
+        <w:ind w:left="3600" w:hanging="360"/>
+      </w:pPr>
+    </w:lvl>
+    <w:lvl w:ilvl="5" w:tplc="0409001B" w:tentative="1">
+      <w:start w:val="1"/>
+      <w:numFmt w:val="lowerRoman"/>
+      <w:lvlText w:val="%6."/>
+      <w:lvlJc w:val="right"/>
+      <w:pPr>
+        <w:ind w:left="4320" w:hanging="180"/>
+      </w:pPr>
+    </w:lvl>
+    <w:lvl w:ilvl="6" w:tplc="0409000F" w:tentative="1">
+      <w:start w:val="1"/>
+      <w:numFmt w:val="decimal"/>
+      <w:lvlText w:val="%7."/>
+      <w:lvlJc w:val="left"/>
+      <w:pPr>
+        <w:ind w:left="5040" w:hanging="360"/>
+      </w:pPr>
+    </w:lvl>
+    <w:lvl w:ilvl="7" w:tplc="04090019" w:tentative="1">
+      <w:start w:val="1"/>
+      <w:numFmt w:val="lowerLetter"/>
+      <w:lvlText w:val="%8."/>
+      <w:lvlJc w:val="left"/>
+      <w:pPr>
+        <w:ind w:left="5760" w:hanging="360"/>
+      </w:pPr>
+    </w:lvl>
+    <w:lvl w:ilvl="8" w:tplc="0409001B" w:tentative="1">
+      <w:start w:val="1"/>
+      <w:numFmt w:val="lowerRoman"/>
+      <w:lvlText w:val="%9."/>
+      <w:lvlJc w:val="right"/>
+      <w:pPr>
+        <w:ind w:left="6480" w:hanging="180"/>
+      </w:pPr>
+    </w:lvl>
+  </w:abstractNum>
+  <w:abstractNum w:abstractNumId="8">
     <w:nsid w:val="5CD51AE2"/>
     <w:multiLevelType w:val="hybridMultilevel"/>
     <w:tmpl w:val="28F472E2"/>
@@ -1701,7 +3001,7 @@
       </w:pPr>
     </w:lvl>
   </w:abstractNum>
-  <w:abstractNum w:abstractNumId="4">
+  <w:abstractNum w:abstractNumId="9">
     <w:nsid w:val="65792972"/>
     <w:multiLevelType w:val="hybridMultilevel"/>
     <w:tmpl w:val="74C2A2D6"/>
@@ -1787,20 +3087,124 @@
       </w:pPr>
     </w:lvl>
   </w:abstractNum>
+  <w:abstractNum w:abstractNumId="10">
+    <w:nsid w:val="724211E1"/>
+    <w:multiLevelType w:val="hybridMultilevel"/>
+    <w:tmpl w:val="3A9E2B40"/>
+    <w:lvl w:ilvl="0" w:tplc="0409000F">
+      <w:start w:val="1"/>
+      <w:numFmt w:val="decimal"/>
+      <w:lvlText w:val="%1."/>
+      <w:lvlJc w:val="left"/>
+      <w:pPr>
+        <w:ind w:left="1080" w:hanging="360"/>
+      </w:pPr>
+    </w:lvl>
+    <w:lvl w:ilvl="1" w:tplc="04090019" w:tentative="1">
+      <w:start w:val="1"/>
+      <w:numFmt w:val="lowerLetter"/>
+      <w:lvlText w:val="%2."/>
+      <w:lvlJc w:val="left"/>
+      <w:pPr>
+        <w:ind w:left="1800" w:hanging="360"/>
+      </w:pPr>
+    </w:lvl>
+    <w:lvl w:ilvl="2" w:tplc="0409001B" w:tentative="1">
+      <w:start w:val="1"/>
+      <w:numFmt w:val="lowerRoman"/>
+      <w:lvlText w:val="%3."/>
+      <w:lvlJc w:val="right"/>
+      <w:pPr>
+        <w:ind w:left="2520" w:hanging="180"/>
+      </w:pPr>
+    </w:lvl>
+    <w:lvl w:ilvl="3" w:tplc="0409000F" w:tentative="1">
+      <w:start w:val="1"/>
+      <w:numFmt w:val="decimal"/>
+      <w:lvlText w:val="%4."/>
+      <w:lvlJc w:val="left"/>
+      <w:pPr>
+        <w:ind w:left="3240" w:hanging="360"/>
+      </w:pPr>
+    </w:lvl>
+    <w:lvl w:ilvl="4" w:tplc="04090019" w:tentative="1">
+      <w:start w:val="1"/>
+      <w:numFmt w:val="lowerLetter"/>
+      <w:lvlText w:val="%5."/>
+      <w:lvlJc w:val="left"/>
+      <w:pPr>
+        <w:ind w:left="3960" w:hanging="360"/>
+      </w:pPr>
+    </w:lvl>
+    <w:lvl w:ilvl="5" w:tplc="0409001B" w:tentative="1">
+      <w:start w:val="1"/>
+      <w:numFmt w:val="lowerRoman"/>
+      <w:lvlText w:val="%6."/>
+      <w:lvlJc w:val="right"/>
+      <w:pPr>
+        <w:ind w:left="4680" w:hanging="180"/>
+      </w:pPr>
+    </w:lvl>
+    <w:lvl w:ilvl="6" w:tplc="0409000F" w:tentative="1">
+      <w:start w:val="1"/>
+      <w:numFmt w:val="decimal"/>
+      <w:lvlText w:val="%7."/>
+      <w:lvlJc w:val="left"/>
+      <w:pPr>
+        <w:ind w:left="5400" w:hanging="360"/>
+      </w:pPr>
+    </w:lvl>
+    <w:lvl w:ilvl="7" w:tplc="04090019" w:tentative="1">
+      <w:start w:val="1"/>
+      <w:numFmt w:val="lowerLetter"/>
+      <w:lvlText w:val="%8."/>
+      <w:lvlJc w:val="left"/>
+      <w:pPr>
+        <w:ind w:left="6120" w:hanging="360"/>
+      </w:pPr>
+    </w:lvl>
+    <w:lvl w:ilvl="8" w:tplc="0409001B" w:tentative="1">
+      <w:start w:val="1"/>
+      <w:numFmt w:val="lowerRoman"/>
+      <w:lvlText w:val="%9."/>
+      <w:lvlJc w:val="right"/>
+      <w:pPr>
+        <w:ind w:left="6840" w:hanging="180"/>
+      </w:pPr>
+    </w:lvl>
+  </w:abstractNum>
   <w:num w:numId="1">
-    <w:abstractNumId w:val="0"/>
+    <w:abstractNumId w:val="2"/>
   </w:num>
   <w:num w:numId="2">
-    <w:abstractNumId w:val="2"/>
+    <w:abstractNumId w:val="6"/>
   </w:num>
   <w:num w:numId="3">
+    <w:abstractNumId w:val="4"/>
+  </w:num>
+  <w:num w:numId="4">
+    <w:abstractNumId w:val="8"/>
+  </w:num>
+  <w:num w:numId="5">
+    <w:abstractNumId w:val="9"/>
+  </w:num>
+  <w:num w:numId="6">
+    <w:abstractNumId w:val="10"/>
+  </w:num>
+  <w:num w:numId="7">
+    <w:abstractNumId w:val="5"/>
+  </w:num>
+  <w:num w:numId="8">
+    <w:abstractNumId w:val="7"/>
+  </w:num>
+  <w:num w:numId="9">
+    <w:abstractNumId w:val="3"/>
+  </w:num>
+  <w:num w:numId="10">
     <w:abstractNumId w:val="1"/>
   </w:num>
-  <w:num w:numId="4">
-    <w:abstractNumId w:val="3"/>
-  </w:num>
-  <w:num w:numId="5">
-    <w:abstractNumId w:val="4"/>
+  <w:num w:numId="11">
+    <w:abstractNumId w:val="0"/>
   </w:num>
 </w:numbering>
 </file>

</xml_diff>